<commit_message>
Cap 3 hasta ahora
</commit_message>
<xml_diff>
--- a/docs/CAP 3.docx
+++ b/docs/CAP 3.docx
@@ -4842,7 +4842,1680 @@
         <w:t xml:space="preserve"> implementado.</w:t>
       </w:r>
     </w:p>
-    <w:p/>
+    <w:p>
+      <w:pPr>
+        <w:pStyle w:val="Ttulo1"/>
+      </w:pPr>
+      <w:r>
+        <w:t>3.5 Implementación de pruebas automatizadas</w:t>
+      </w:r>
+    </w:p>
+    <w:p>
+      <w:pPr>
+        <w:pStyle w:val="whitespace-pre-wrap"/>
+      </w:pPr>
+      <w:r>
+        <w:t xml:space="preserve">La implementación de las pruebas automatizadas para el </w:t>
+      </w:r>
+      <w:proofErr w:type="spellStart"/>
+      <w:r>
+        <w:t>sub-módulo</w:t>
+      </w:r>
+      <w:proofErr w:type="spellEnd"/>
+      <w:r>
+        <w:t xml:space="preserve"> "Chofer" se ha realizado siguiendo el enfoque de Page </w:t>
+      </w:r>
+      <w:proofErr w:type="spellStart"/>
+      <w:r>
+        <w:t>Object</w:t>
+      </w:r>
+      <w:proofErr w:type="spellEnd"/>
+      <w:r>
+        <w:t xml:space="preserve"> </w:t>
+      </w:r>
+      <w:proofErr w:type="spellStart"/>
+      <w:r>
+        <w:t>Model</w:t>
+      </w:r>
+      <w:proofErr w:type="spellEnd"/>
+      <w:r>
+        <w:t xml:space="preserve"> (POM), integrándolo con el </w:t>
+      </w:r>
+      <w:proofErr w:type="spellStart"/>
+      <w:r>
+        <w:t>framework</w:t>
+      </w:r>
+      <w:proofErr w:type="spellEnd"/>
+      <w:r>
+        <w:t xml:space="preserve"> </w:t>
+      </w:r>
+      <w:proofErr w:type="spellStart"/>
+      <w:r>
+        <w:t>Behave</w:t>
+      </w:r>
+      <w:proofErr w:type="spellEnd"/>
+      <w:r>
+        <w:t xml:space="preserve"> para la ejecución de pruebas BDD. En esta sección se detalla el proceso de desarrollo de los componentes principales que conforman la solución automatizada.</w:t>
+      </w:r>
+    </w:p>
+    <w:p>
+      <w:pPr>
+        <w:pStyle w:val="Ttulo2"/>
+      </w:pPr>
+      <w:r>
+        <w:t xml:space="preserve">3.5.1 Desarrollo de Page </w:t>
+      </w:r>
+      <w:proofErr w:type="spellStart"/>
+      <w:r>
+        <w:t>Objects</w:t>
+      </w:r>
+      <w:proofErr w:type="spellEnd"/>
+      <w:r>
+        <w:t xml:space="preserve"> específicos para el </w:t>
+      </w:r>
+      <w:proofErr w:type="spellStart"/>
+      <w:r>
+        <w:t>sub-módulo</w:t>
+      </w:r>
+      <w:proofErr w:type="spellEnd"/>
+    </w:p>
+    <w:p>
+      <w:pPr>
+        <w:pStyle w:val="whitespace-pre-wrap"/>
+      </w:pPr>
+      <w:r>
+        <w:t xml:space="preserve">Los Page </w:t>
+      </w:r>
+      <w:proofErr w:type="spellStart"/>
+      <w:r>
+        <w:t>Objects</w:t>
+      </w:r>
+      <w:proofErr w:type="spellEnd"/>
+      <w:r>
+        <w:t xml:space="preserve"> representan una abstracción de las páginas de la aplicación, encapsulando los elementos de la interfaz y las acciones que se pueden realizar sobre ellos. Para el </w:t>
+      </w:r>
+      <w:proofErr w:type="spellStart"/>
+      <w:r>
+        <w:t>sub-módulo</w:t>
+      </w:r>
+      <w:proofErr w:type="spellEnd"/>
+      <w:r>
+        <w:t xml:space="preserve"> "Chofer", se ha desarrollado una clase específica llamada </w:t>
+      </w:r>
+      <w:proofErr w:type="spellStart"/>
+      <w:r>
+        <w:rPr>
+          <w:rStyle w:val="CdigoHTML"/>
+        </w:rPr>
+        <w:t>DriversPage</w:t>
+      </w:r>
+      <w:proofErr w:type="spellEnd"/>
+      <w:r>
+        <w:t xml:space="preserve"> que hereda de una clase base </w:t>
+      </w:r>
+      <w:proofErr w:type="spellStart"/>
+      <w:r>
+        <w:rPr>
+          <w:rStyle w:val="CdigoHTML"/>
+        </w:rPr>
+        <w:t>BasePage</w:t>
+      </w:r>
+      <w:proofErr w:type="spellEnd"/>
+      <w:r>
+        <w:t>.</w:t>
+      </w:r>
+    </w:p>
+    <w:bookmarkStart w:id="0" w:name="_MON_1805441839"/>
+    <w:bookmarkEnd w:id="0"/>
+    <w:p>
+      <w:pPr>
+        <w:pStyle w:val="NormalWeb"/>
+      </w:pPr>
+      <w:r>
+        <w:object w:dxaOrig="8504" w:dyaOrig="13965" w14:anchorId="4E2DC016">
+          <v:shapetype id="_x0000_t75" coordsize="21600,21600" o:spt="75" o:preferrelative="t" path="m@4@5l@4@11@9@11@9@5xe" filled="f" stroked="f">
+            <v:stroke joinstyle="miter"/>
+            <v:formulas>
+              <v:f eqn="if lineDrawn pixelLineWidth 0"/>
+              <v:f eqn="sum @0 1 0"/>
+              <v:f eqn="sum 0 0 @1"/>
+              <v:f eqn="prod @2 1 2"/>
+              <v:f eqn="prod @3 21600 pixelWidth"/>
+              <v:f eqn="prod @3 21600 pixelHeight"/>
+              <v:f eqn="sum @0 0 1"/>
+              <v:f eqn="prod @6 1 2"/>
+              <v:f eqn="prod @7 21600 pixelWidth"/>
+              <v:f eqn="sum @8 21600 0"/>
+              <v:f eqn="prod @7 21600 pixelHeight"/>
+              <v:f eqn="sum @10 21600 0"/>
+            </v:formulas>
+            <v:path o:extrusionok="f" gradientshapeok="t" o:connecttype="rect"/>
+            <o:lock v:ext="edit" aspectratio="t"/>
+          </v:shapetype>
+          <v:shape id="_x0000_i1048" type="#_x0000_t75" style="width:425.4pt;height:698.4pt" o:ole="">
+            <v:imagedata r:id="rId6" o:title=""/>
+          </v:shape>
+          <o:OLEObject Type="Embed" ProgID="Word.OpenDocumentText.12" ShapeID="_x0000_i1048" DrawAspect="Content" ObjectID="_1805444505" r:id="rId7"/>
+        </w:object>
+      </w:r>
+    </w:p>
+    <w:p>
+      <w:pPr>
+        <w:pStyle w:val="Ttulo2"/>
+      </w:pPr>
+      <w:r>
+        <w:lastRenderedPageBreak/>
+        <w:t>3.5.2 Análisis de estrategias de selección de elementos</w:t>
+      </w:r>
+    </w:p>
+    <w:p>
+      <w:pPr>
+        <w:pStyle w:val="whitespace-pre-wrap"/>
+      </w:pPr>
+      <w:r>
+        <w:t>La implementación utiliza diversas técnicas para la selección de elementos en la interfaz, lo que garantiza una mayor robustez ante cambios en la estructura de la aplicación. A continuación, se analizan los principales tipos de selectores empleados:</w:t>
+      </w:r>
+    </w:p>
+    <w:p>
+      <w:pPr>
+        <w:pStyle w:val="Ttulo3"/>
+      </w:pPr>
+      <w:r>
+        <w:t>3.5.2.1 Selectores basados en roles accesibles</w:t>
+      </w:r>
+    </w:p>
+    <w:p>
+      <w:pPr>
+        <w:pStyle w:val="whitespace-pre-wrap"/>
+      </w:pPr>
+      <w:r>
+        <w:t>Los selectores basados en roles utilizan la API de accesibilidad (ARIA) subyacente, lo que los hace más estables frente a cambios en la estructura HTML o CSS de la aplicación:</w:t>
+      </w:r>
+    </w:p>
+    <w:bookmarkStart w:id="1" w:name="_MON_1805442792"/>
+    <w:bookmarkEnd w:id="1"/>
+    <w:p>
+      <w:pPr>
+        <w:pStyle w:val="whitespace-pre-wrap"/>
+      </w:pPr>
+      <w:r>
+        <w:object w:dxaOrig="8504" w:dyaOrig="942" w14:anchorId="48383357">
+          <v:shape id="_x0000_i1153" type="#_x0000_t75" style="width:425.4pt;height:47.4pt" o:ole="">
+            <v:imagedata r:id="rId8" o:title=""/>
+          </v:shape>
+          <o:OLEObject Type="Embed" ProgID="Word.OpenDocumentText.12" ShapeID="_x0000_i1153" DrawAspect="Content" ObjectID="_1805444506" r:id="rId9"/>
+        </w:object>
+      </w:r>
+    </w:p>
+    <w:p>
+      <w:pPr>
+        <w:pStyle w:val="whitespace-pre-wrap"/>
+      </w:pPr>
+      <w:r>
+        <w:rPr>
+          <w:rStyle w:val="Textoennegrita"/>
+          <w:rFonts w:eastAsiaTheme="majorEastAsia"/>
+        </w:rPr>
+        <w:t>Ventajas:</w:t>
+      </w:r>
+    </w:p>
+    <w:p>
+      <w:pPr>
+        <w:pStyle w:val="whitespace-normal"/>
+        <w:numPr>
+          <w:ilvl w:val="0"/>
+          <w:numId w:val="24"/>
+        </w:numPr>
+      </w:pPr>
+      <w:r>
+        <w:t>Mayor semántica y significado</w:t>
+      </w:r>
+    </w:p>
+    <w:p>
+      <w:pPr>
+        <w:pStyle w:val="whitespace-normal"/>
+        <w:numPr>
+          <w:ilvl w:val="0"/>
+          <w:numId w:val="24"/>
+        </w:numPr>
+      </w:pPr>
+      <w:r>
+        <w:t>Independencia de la estructura HTML</w:t>
+      </w:r>
+    </w:p>
+    <w:p>
+      <w:pPr>
+        <w:pStyle w:val="whitespace-normal"/>
+        <w:numPr>
+          <w:ilvl w:val="0"/>
+          <w:numId w:val="24"/>
+        </w:numPr>
+      </w:pPr>
+      <w:r>
+        <w:t>Mejor mantenibilidad a largo plazo</w:t>
+      </w:r>
+    </w:p>
+    <w:p>
+      <w:pPr>
+        <w:pStyle w:val="whitespace-normal"/>
+        <w:numPr>
+          <w:ilvl w:val="0"/>
+          <w:numId w:val="24"/>
+        </w:numPr>
+      </w:pPr>
+      <w:r>
+        <w:t>Contribuye a la validación implícita de la accesibilidad de la aplicación</w:t>
+      </w:r>
+    </w:p>
+    <w:p>
+      <w:pPr>
+        <w:pStyle w:val="Ttulo3"/>
+      </w:pPr>
+      <w:r>
+        <w:t>3.5.2.2 Selectores compuestos con encadenamiento de métodos</w:t>
+      </w:r>
+    </w:p>
+    <w:p>
+      <w:pPr>
+        <w:pStyle w:val="whitespace-pre-wrap"/>
+      </w:pPr>
+      <w:r>
+        <w:t>Para elementos más complejos o que requieren mayor precisión, se utilizan selectores compuestos mediante el encadenamiento de métodos:</w:t>
+      </w:r>
+    </w:p>
+    <w:bookmarkStart w:id="2" w:name="_MON_1805442758"/>
+    <w:bookmarkEnd w:id="2"/>
+    <w:p>
+      <w:r>
+        <w:object w:dxaOrig="8504" w:dyaOrig="1679" w14:anchorId="3C8FD291">
+          <v:shape id="_x0000_i1149" type="#_x0000_t75" style="width:425.4pt;height:84pt" o:ole="">
+            <v:imagedata r:id="rId10" o:title=""/>
+          </v:shape>
+          <o:OLEObject Type="Embed" ProgID="Word.OpenDocumentText.12" ShapeID="_x0000_i1149" DrawAspect="Content" ObjectID="_1805444507" r:id="rId11"/>
+        </w:object>
+      </w:r>
+    </w:p>
+    <w:p>
+      <w:pPr>
+        <w:pStyle w:val="whitespace-pre-wrap"/>
+      </w:pPr>
+      <w:r>
+        <w:t>Esta técnica:</w:t>
+      </w:r>
+    </w:p>
+    <w:p>
+      <w:pPr>
+        <w:pStyle w:val="whitespace-normal"/>
+        <w:numPr>
+          <w:ilvl w:val="0"/>
+          <w:numId w:val="25"/>
+        </w:numPr>
+      </w:pPr>
+      <w:r>
+        <w:t>Comienza con un selector CSS básico (</w:t>
+      </w:r>
+      <w:r>
+        <w:rPr>
+          <w:rStyle w:val="CdigoHTML"/>
+        </w:rPr>
+        <w:t xml:space="preserve">[id="page-Driver\\ Car"] </w:t>
+      </w:r>
+      <w:proofErr w:type="spellStart"/>
+      <w:r>
+        <w:rPr>
+          <w:rStyle w:val="CdigoHTML"/>
+        </w:rPr>
+        <w:t>form</w:t>
+      </w:r>
+      <w:proofErr w:type="spellEnd"/>
+      <w:r>
+        <w:rPr>
+          <w:rStyle w:val="CdigoHTML"/>
+        </w:rPr>
+        <w:t xml:space="preserve"> </w:t>
+      </w:r>
+      <w:proofErr w:type="spellStart"/>
+      <w:r>
+        <w:rPr>
+          <w:rStyle w:val="CdigoHTML"/>
+        </w:rPr>
+        <w:t>div</w:t>
+      </w:r>
+      <w:proofErr w:type="spellEnd"/>
+      <w:r>
+        <w:t>)</w:t>
+      </w:r>
+    </w:p>
+    <w:p>
+      <w:pPr>
+        <w:pStyle w:val="whitespace-normal"/>
+        <w:numPr>
+          <w:ilvl w:val="0"/>
+          <w:numId w:val="25"/>
+        </w:numPr>
+      </w:pPr>
+      <w:r>
+        <w:t xml:space="preserve">Filtra los resultados para incluir solo aquellos que contienen un texto específico </w:t>
+      </w:r>
+      <w:proofErr w:type="gramStart"/>
+      <w:r>
+        <w:t>(</w:t>
+      </w:r>
+      <w:r>
+        <w:rPr>
+          <w:rStyle w:val="CdigoHTML"/>
+        </w:rPr>
+        <w:t>.</w:t>
+      </w:r>
+      <w:proofErr w:type="spellStart"/>
+      <w:r>
+        <w:rPr>
+          <w:rStyle w:val="CdigoHTML"/>
+        </w:rPr>
+        <w:t>filter</w:t>
+      </w:r>
+      <w:proofErr w:type="spellEnd"/>
+      <w:proofErr w:type="gramEnd"/>
+      <w:r>
+        <w:rPr>
+          <w:rStyle w:val="CdigoHTML"/>
+        </w:rPr>
+        <w:t>(</w:t>
+      </w:r>
+      <w:proofErr w:type="spellStart"/>
+      <w:r>
+        <w:rPr>
+          <w:rStyle w:val="CdigoHTML"/>
+        </w:rPr>
+        <w:t>has_text</w:t>
+      </w:r>
+      <w:proofErr w:type="spellEnd"/>
+      <w:r>
+        <w:rPr>
+          <w:rStyle w:val="CdigoHTML"/>
+        </w:rPr>
+        <w:t>='...')</w:t>
+      </w:r>
+      <w:r>
+        <w:t>)</w:t>
+      </w:r>
+    </w:p>
+    <w:p>
+      <w:pPr>
+        <w:pStyle w:val="whitespace-normal"/>
+        <w:numPr>
+          <w:ilvl w:val="0"/>
+          <w:numId w:val="25"/>
+        </w:numPr>
+      </w:pPr>
+      <w:r>
+        <w:t xml:space="preserve">Refina aún más la selección para obtener solo elementos con un rol específico </w:t>
+      </w:r>
+      <w:proofErr w:type="gramStart"/>
+      <w:r>
+        <w:t>(</w:t>
+      </w:r>
+      <w:r>
+        <w:rPr>
+          <w:rStyle w:val="CdigoHTML"/>
+        </w:rPr>
+        <w:t>.</w:t>
+      </w:r>
+      <w:proofErr w:type="spellStart"/>
+      <w:r>
+        <w:rPr>
+          <w:rStyle w:val="CdigoHTML"/>
+        </w:rPr>
+        <w:t>get</w:t>
+      </w:r>
+      <w:proofErr w:type="gramEnd"/>
+      <w:r>
+        <w:rPr>
+          <w:rStyle w:val="CdigoHTML"/>
+        </w:rPr>
+        <w:t>_by_role</w:t>
+      </w:r>
+      <w:proofErr w:type="spellEnd"/>
+      <w:r>
+        <w:rPr>
+          <w:rStyle w:val="CdigoHTML"/>
+        </w:rPr>
+        <w:t>('</w:t>
+      </w:r>
+      <w:proofErr w:type="spellStart"/>
+      <w:r>
+        <w:rPr>
+          <w:rStyle w:val="CdigoHTML"/>
+        </w:rPr>
+        <w:t>textbox</w:t>
+      </w:r>
+      <w:proofErr w:type="spellEnd"/>
+      <w:r>
+        <w:rPr>
+          <w:rStyle w:val="CdigoHTML"/>
+        </w:rPr>
+        <w:t>')</w:t>
+      </w:r>
+      <w:r>
+        <w:t>)</w:t>
+      </w:r>
+    </w:p>
+    <w:p>
+      <w:pPr>
+        <w:pStyle w:val="Ttulo3"/>
+      </w:pPr>
+      <w:r>
+        <w:t xml:space="preserve">3.5.2.3 Selectores multilenguaje con el </w:t>
+      </w:r>
+      <w:proofErr w:type="gramStart"/>
+      <w:r>
+        <w:t xml:space="preserve">operador </w:t>
+      </w:r>
+      <w:r>
+        <w:rPr>
+          <w:rStyle w:val="CdigoHTML"/>
+          <w:rFonts w:eastAsiaTheme="majorEastAsia"/>
+        </w:rPr>
+        <w:t>.</w:t>
+      </w:r>
+      <w:proofErr w:type="spellStart"/>
+      <w:r>
+        <w:rPr>
+          <w:rStyle w:val="CdigoHTML"/>
+          <w:rFonts w:eastAsiaTheme="majorEastAsia"/>
+        </w:rPr>
+        <w:t>or</w:t>
+      </w:r>
+      <w:proofErr w:type="spellEnd"/>
+      <w:proofErr w:type="gramEnd"/>
+      <w:r>
+        <w:rPr>
+          <w:rStyle w:val="CdigoHTML"/>
+          <w:rFonts w:eastAsiaTheme="majorEastAsia"/>
+        </w:rPr>
+        <w:t>_()</w:t>
+      </w:r>
+    </w:p>
+    <w:p>
+      <w:pPr>
+        <w:pStyle w:val="whitespace-pre-wrap"/>
+      </w:pPr>
+      <w:r>
+        <w:t xml:space="preserve">Un aspecto destacable es el manejo de la internacionalización mediante el </w:t>
+      </w:r>
+      <w:proofErr w:type="gramStart"/>
+      <w:r>
+        <w:t xml:space="preserve">operador </w:t>
+      </w:r>
+      <w:r>
+        <w:rPr>
+          <w:rStyle w:val="CdigoHTML"/>
+        </w:rPr>
+        <w:t>.</w:t>
+      </w:r>
+      <w:proofErr w:type="spellStart"/>
+      <w:r>
+        <w:rPr>
+          <w:rStyle w:val="CdigoHTML"/>
+        </w:rPr>
+        <w:t>or</w:t>
+      </w:r>
+      <w:proofErr w:type="spellEnd"/>
+      <w:proofErr w:type="gramEnd"/>
+      <w:r>
+        <w:rPr>
+          <w:rStyle w:val="CdigoHTML"/>
+        </w:rPr>
+        <w:t>_()</w:t>
+      </w:r>
+      <w:r>
+        <w:t xml:space="preserve"> de </w:t>
+      </w:r>
+      <w:proofErr w:type="spellStart"/>
+      <w:r>
+        <w:t>Playwright</w:t>
+      </w:r>
+      <w:proofErr w:type="spellEnd"/>
+      <w:r>
+        <w:t>:</w:t>
+      </w:r>
+    </w:p>
+    <w:bookmarkStart w:id="3" w:name="_MON_1805442702"/>
+    <w:bookmarkEnd w:id="3"/>
+    <w:p>
+      <w:r>
+        <w:object w:dxaOrig="8504" w:dyaOrig="1015" w14:anchorId="3828C93B">
+          <v:shape id="_x0000_i1141" type="#_x0000_t75" style="width:425.4pt;height:51pt" o:ole="">
+            <v:imagedata r:id="rId12" o:title=""/>
+          </v:shape>
+          <o:OLEObject Type="Embed" ProgID="Word.OpenDocumentText.12" ShapeID="_x0000_i1141" DrawAspect="Content" ObjectID="_1805444508" r:id="rId13"/>
+        </w:object>
+      </w:r>
+    </w:p>
+    <w:p>
+      <w:pPr>
+        <w:pStyle w:val="whitespace-pre-wrap"/>
+      </w:pPr>
+      <w:r>
+        <w:t>Este enfoque permite que la automatización funcione indistintamente en ambientes configurados en español o inglés, lo que aumenta considerablemente la reutilización del código.</w:t>
+      </w:r>
+    </w:p>
+    <w:p>
+      <w:pPr>
+        <w:pStyle w:val="Ttulo2"/>
+      </w:pPr>
+      <w:r>
+        <w:t xml:space="preserve">3.5.3 Implementación de </w:t>
+      </w:r>
+      <w:proofErr w:type="spellStart"/>
+      <w:r>
+        <w:t>steps</w:t>
+      </w:r>
+      <w:proofErr w:type="spellEnd"/>
+      <w:r>
+        <w:t xml:space="preserve"> en archivos Python</w:t>
+      </w:r>
+    </w:p>
+    <w:p>
+      <w:pPr>
+        <w:pStyle w:val="whitespace-pre-wrap"/>
+      </w:pPr>
+      <w:r>
+        <w:t xml:space="preserve">Los </w:t>
+      </w:r>
+      <w:proofErr w:type="spellStart"/>
+      <w:r>
+        <w:t>steps</w:t>
+      </w:r>
+      <w:proofErr w:type="spellEnd"/>
+      <w:r>
+        <w:t xml:space="preserve"> (pasos) son la conexión entre los escenarios escritos en lenguaje </w:t>
+      </w:r>
+      <w:proofErr w:type="spellStart"/>
+      <w:r>
+        <w:t>Gherkin</w:t>
+      </w:r>
+      <w:proofErr w:type="spellEnd"/>
+      <w:r>
+        <w:t xml:space="preserve"> y el código de automatización. Para el </w:t>
+      </w:r>
+      <w:proofErr w:type="spellStart"/>
+      <w:r>
+        <w:t>sub-módulo</w:t>
+      </w:r>
+      <w:proofErr w:type="spellEnd"/>
+      <w:r>
+        <w:t xml:space="preserve"> "Chofer", se ha implementado un archivo </w:t>
+      </w:r>
+      <w:r>
+        <w:rPr>
+          <w:rStyle w:val="CdigoHTML"/>
+        </w:rPr>
+        <w:t>add_driver_steps.py</w:t>
+      </w:r>
+      <w:r>
+        <w:t xml:space="preserve"> que contiene la definición de los pasos correspondientes al escenario de creación de un nuevo chofer.</w:t>
+      </w:r>
+    </w:p>
+    <w:bookmarkStart w:id="4" w:name="_MON_1805442302"/>
+    <w:bookmarkEnd w:id="4"/>
+    <w:p>
+      <w:r>
+        <w:object w:dxaOrig="8504" w:dyaOrig="4725" w14:anchorId="4152318C">
+          <v:shape id="_x0000_i1104" type="#_x0000_t75" style="width:425.4pt;height:236.4pt" o:ole="">
+            <v:imagedata r:id="rId14" o:title=""/>
+          </v:shape>
+          <o:OLEObject Type="Embed" ProgID="Word.OpenDocumentText.12" ShapeID="_x0000_i1104" DrawAspect="Content" ObjectID="_1805444509" r:id="rId15"/>
+        </w:object>
+      </w:r>
+    </w:p>
+    <w:p>
+      <w:pPr>
+        <w:pStyle w:val="whitespace-pre-wrap"/>
+      </w:pPr>
+      <w:r>
+        <w:t xml:space="preserve">La estructura de estos </w:t>
+      </w:r>
+      <w:proofErr w:type="spellStart"/>
+      <w:r>
+        <w:t>steps</w:t>
+      </w:r>
+      <w:proofErr w:type="spellEnd"/>
+      <w:r>
+        <w:t xml:space="preserve"> sigue un patrón consistente que facilita su mantenimiento y comprensión:</w:t>
+      </w:r>
+    </w:p>
+    <w:p>
+      <w:pPr>
+        <w:pStyle w:val="whitespace-normal"/>
+        <w:numPr>
+          <w:ilvl w:val="0"/>
+          <w:numId w:val="26"/>
+        </w:numPr>
+      </w:pPr>
+      <w:r>
+        <w:rPr>
+          <w:rStyle w:val="Textoennegrita"/>
+        </w:rPr>
+        <w:t xml:space="preserve">Decorador de </w:t>
+      </w:r>
+      <w:proofErr w:type="spellStart"/>
+      <w:r>
+        <w:rPr>
+          <w:rStyle w:val="Textoennegrita"/>
+        </w:rPr>
+        <w:t>Behave</w:t>
+      </w:r>
+      <w:proofErr w:type="spellEnd"/>
+      <w:r>
+        <w:t>: Indica el tipo de paso (</w:t>
+      </w:r>
+      <w:proofErr w:type="spellStart"/>
+      <w:r>
+        <w:t>given</w:t>
+      </w:r>
+      <w:proofErr w:type="spellEnd"/>
+      <w:r>
+        <w:t xml:space="preserve">, </w:t>
+      </w:r>
+      <w:proofErr w:type="spellStart"/>
+      <w:r>
+        <w:t>when</w:t>
+      </w:r>
+      <w:proofErr w:type="spellEnd"/>
+      <w:r>
+        <w:t xml:space="preserve">, </w:t>
+      </w:r>
+      <w:proofErr w:type="spellStart"/>
+      <w:r>
+        <w:t>then</w:t>
+      </w:r>
+      <w:proofErr w:type="spellEnd"/>
+      <w:r>
+        <w:t>) y la expresión regular que debe coincidir con el texto del escenario.</w:t>
+      </w:r>
+    </w:p>
+    <w:p>
+      <w:pPr>
+        <w:pStyle w:val="whitespace-normal"/>
+        <w:numPr>
+          <w:ilvl w:val="0"/>
+          <w:numId w:val="26"/>
+        </w:numPr>
+      </w:pPr>
+      <w:r>
+        <w:rPr>
+          <w:rStyle w:val="Textoennegrita"/>
+        </w:rPr>
+        <w:t>Función anónima</w:t>
+      </w:r>
+      <w:r>
+        <w:t>: Se utiliza "_" como nombre de función, ya que el nombre real viene dado por el decorador.</w:t>
+      </w:r>
+    </w:p>
+    <w:p>
+      <w:pPr>
+        <w:pStyle w:val="whitespace-normal"/>
+        <w:numPr>
+          <w:ilvl w:val="0"/>
+          <w:numId w:val="26"/>
+        </w:numPr>
+      </w:pPr>
+      <w:r>
+        <w:rPr>
+          <w:rStyle w:val="Textoennegrita"/>
+        </w:rPr>
+        <w:t>Parámetros</w:t>
+      </w:r>
+      <w:r>
+        <w:t xml:space="preserve">: Se capturan los parámetros del paso </w:t>
+      </w:r>
+      <w:proofErr w:type="spellStart"/>
+      <w:r>
+        <w:t>Gherkin</w:t>
+      </w:r>
+      <w:proofErr w:type="spellEnd"/>
+      <w:r>
+        <w:t xml:space="preserve"> para utilizarlos en la implementación.</w:t>
+      </w:r>
+    </w:p>
+    <w:p>
+      <w:pPr>
+        <w:pStyle w:val="whitespace-pre-wrap"/>
+      </w:pPr>
+      <w:r>
+        <w:t xml:space="preserve">Cada paso realiza operaciones específicas utilizando los métodos definidos en los Page </w:t>
+      </w:r>
+      <w:proofErr w:type="spellStart"/>
+      <w:r>
+        <w:t>Objects</w:t>
+      </w:r>
+      <w:proofErr w:type="spellEnd"/>
+      <w:r>
+        <w:t>:</w:t>
+      </w:r>
+    </w:p>
+    <w:bookmarkStart w:id="5" w:name="_MON_1805442650"/>
+    <w:bookmarkEnd w:id="5"/>
+    <w:p>
+      <w:r>
+        <w:object w:dxaOrig="8504" w:dyaOrig="3893" w14:anchorId="4F78DFDA">
+          <v:shape id="_x0000_i1137" type="#_x0000_t75" style="width:425.4pt;height:194.4pt" o:ole="">
+            <v:imagedata r:id="rId16" o:title=""/>
+          </v:shape>
+          <o:OLEObject Type="Embed" ProgID="Word.OpenDocumentText.12" ShapeID="_x0000_i1137" DrawAspect="Content" ObjectID="_1805444510" r:id="rId17"/>
+        </w:object>
+      </w:r>
+    </w:p>
+    <w:p>
+      <w:pPr>
+        <w:pStyle w:val="Ttulo2"/>
+      </w:pPr>
+      <w:r>
+        <w:t>3.5.4 Estrategias de verificación implementadas</w:t>
+      </w:r>
+    </w:p>
+    <w:p>
+      <w:pPr>
+        <w:pStyle w:val="whitespace-pre-wrap"/>
+      </w:pPr>
+      <w:r>
+        <w:t>Las verificaciones son un componente crítico de las pruebas automatizadas, ya que determinan si la prueba pasa o falla. En la implementación se han utilizado diversas técnicas de verificación:</w:t>
+      </w:r>
+    </w:p>
+    <w:p>
+      <w:pPr>
+        <w:pStyle w:val="Ttulo3"/>
+      </w:pPr>
+      <w:r>
+        <w:t>3.5.4.1 Verificaciones basadas en URL</w:t>
+      </w:r>
+    </w:p>
+    <w:p>
+      <w:pPr>
+        <w:pStyle w:val="whitespace-pre-wrap"/>
+      </w:pPr>
+      <w:r>
+        <w:t>Se utilizan expresiones regulares para verificar que la navegación ha llevado al usuario a la página esperada:</w:t>
+      </w:r>
+    </w:p>
+    <w:bookmarkStart w:id="6" w:name="_MON_1805442614"/>
+    <w:bookmarkEnd w:id="6"/>
+    <w:p>
+      <w:r>
+        <w:object w:dxaOrig="8504" w:dyaOrig="1015" w14:anchorId="68192E49">
+          <v:shape id="_x0000_i1133" type="#_x0000_t75" style="width:425.4pt;height:51pt" o:ole="">
+            <v:imagedata r:id="rId18" o:title=""/>
+          </v:shape>
+          <o:OLEObject Type="Embed" ProgID="Word.OpenDocumentText.12" ShapeID="_x0000_i1133" DrawAspect="Content" ObjectID="_1805444511" r:id="rId19"/>
+        </w:object>
+      </w:r>
+    </w:p>
+    <w:p>
+      <w:pPr>
+        <w:pStyle w:val="whitespace-pre-wrap"/>
+      </w:pPr>
+      <w:r>
+        <w:t>Esta técnica es flexible, ya que:</w:t>
+      </w:r>
+    </w:p>
+    <w:p>
+      <w:pPr>
+        <w:pStyle w:val="whitespace-normal"/>
+        <w:numPr>
+          <w:ilvl w:val="0"/>
+          <w:numId w:val="27"/>
+        </w:numPr>
+      </w:pPr>
+      <w:r>
+        <w:t>No requiere una coincidencia exacta de la URL, solo que contenga ciertos elementos</w:t>
+      </w:r>
+    </w:p>
+    <w:p>
+      <w:pPr>
+        <w:pStyle w:val="whitespace-normal"/>
+        <w:numPr>
+          <w:ilvl w:val="0"/>
+          <w:numId w:val="27"/>
+        </w:numPr>
+      </w:pPr>
+      <w:r>
+        <w:t>Se adapta a diferentes entornos (desarrollo, pruebas, producción) donde el host puede variar</w:t>
+      </w:r>
+    </w:p>
+    <w:p>
+      <w:pPr>
+        <w:pStyle w:val="whitespace-normal"/>
+        <w:numPr>
+          <w:ilvl w:val="0"/>
+          <w:numId w:val="27"/>
+        </w:numPr>
+      </w:pPr>
+      <w:r>
+        <w:t>Permite variaciones en la ruta que no afectan la funcionalidad principal</w:t>
+      </w:r>
+    </w:p>
+    <w:p>
+      <w:pPr>
+        <w:pStyle w:val="Ttulo3"/>
+      </w:pPr>
+      <w:r>
+        <w:t>3.5.4.2 Verificaciones de visibilidad de elementos</w:t>
+      </w:r>
+    </w:p>
+    <w:p>
+      <w:pPr>
+        <w:pStyle w:val="whitespace-pre-wrap"/>
+      </w:pPr>
+      <w:r>
+        <w:t>Para confirmar que ciertos elementos están presentes y visibles en la interfaz:</w:t>
+      </w:r>
+    </w:p>
+    <w:bookmarkStart w:id="7" w:name="_MON_1805442833"/>
+    <w:bookmarkEnd w:id="7"/>
+    <w:p>
+      <w:r>
+        <w:object w:dxaOrig="8504" w:dyaOrig="732" w14:anchorId="435A01EE">
+          <v:shape id="_x0000_i1158" type="#_x0000_t75" style="width:425.4pt;height:36.6pt" o:ole="">
+            <v:imagedata r:id="rId20" o:title=""/>
+          </v:shape>
+          <o:OLEObject Type="Embed" ProgID="Word.OpenDocumentText.12" ShapeID="_x0000_i1158" DrawAspect="Content" ObjectID="_1805444512" r:id="rId21"/>
+        </w:object>
+      </w:r>
+    </w:p>
+    <w:p>
+      <w:pPr>
+        <w:pStyle w:val="whitespace-pre-wrap"/>
+      </w:pPr>
+      <w:r>
+        <w:t>Esta verificación asegura que:</w:t>
+      </w:r>
+    </w:p>
+    <w:p>
+      <w:pPr>
+        <w:pStyle w:val="whitespace-normal"/>
+        <w:numPr>
+          <w:ilvl w:val="0"/>
+          <w:numId w:val="28"/>
+        </w:numPr>
+      </w:pPr>
+      <w:r>
+        <w:t>El elemento existe en el DOM</w:t>
+      </w:r>
+    </w:p>
+    <w:p>
+      <w:pPr>
+        <w:pStyle w:val="whitespace-normal"/>
+        <w:numPr>
+          <w:ilvl w:val="0"/>
+          <w:numId w:val="28"/>
+        </w:numPr>
+      </w:pPr>
+      <w:r>
+        <w:lastRenderedPageBreak/>
+        <w:t>El elemento está visible para el usuario (no está oculto por CSS)</w:t>
+      </w:r>
+    </w:p>
+    <w:p>
+      <w:pPr>
+        <w:pStyle w:val="whitespace-normal"/>
+        <w:numPr>
+          <w:ilvl w:val="0"/>
+          <w:numId w:val="28"/>
+        </w:numPr>
+      </w:pPr>
+      <w:r>
+        <w:t>El elemento tiene un tamaño no nulo</w:t>
+      </w:r>
+    </w:p>
+    <w:p>
+      <w:pPr>
+        <w:pStyle w:val="whitespace-normal"/>
+        <w:numPr>
+          <w:ilvl w:val="0"/>
+          <w:numId w:val="28"/>
+        </w:numPr>
+      </w:pPr>
+      <w:r>
+        <w:t>El elemento no está cubierto por otros elementos</w:t>
+      </w:r>
+    </w:p>
+    <w:p>
+      <w:pPr>
+        <w:pStyle w:val="Ttulo3"/>
+      </w:pPr>
+      <w:r>
+        <w:t>3.5.4.3 Verificaciones de contenido textual</w:t>
+      </w:r>
+    </w:p>
+    <w:p>
+      <w:pPr>
+        <w:pStyle w:val="whitespace-pre-wrap"/>
+      </w:pPr>
+      <w:r>
+        <w:t>Para validar mensajes y textos mostrados al usuario:</w:t>
+      </w:r>
+    </w:p>
+    <w:bookmarkStart w:id="8" w:name="_MON_1805442909"/>
+    <w:bookmarkEnd w:id="8"/>
+    <w:p>
+      <w:r>
+        <w:object w:dxaOrig="8504" w:dyaOrig="1015" w14:anchorId="57648B47">
+          <v:shape id="_x0000_i1161" type="#_x0000_t75" style="width:425.4pt;height:51pt" o:ole="">
+            <v:imagedata r:id="rId22" o:title=""/>
+          </v:shape>
+          <o:OLEObject Type="Embed" ProgID="Word.OpenDocumentText.12" ShapeID="_x0000_i1161" DrawAspect="Content" ObjectID="_1805444513" r:id="rId23"/>
+        </w:object>
+      </w:r>
+    </w:p>
+    <w:p>
+      <w:pPr>
+        <w:pStyle w:val="whitespace-pre-wrap"/>
+      </w:pPr>
+      <w:r>
+        <w:t>Esta técnica:</w:t>
+      </w:r>
+    </w:p>
+    <w:p>
+      <w:pPr>
+        <w:pStyle w:val="whitespace-normal"/>
+        <w:numPr>
+          <w:ilvl w:val="0"/>
+          <w:numId w:val="29"/>
+        </w:numPr>
+      </w:pPr>
+      <w:r>
+        <w:t>Extrae el texto visible del elemento</w:t>
+      </w:r>
+    </w:p>
+    <w:p>
+      <w:pPr>
+        <w:pStyle w:val="whitespace-normal"/>
+        <w:numPr>
+          <w:ilvl w:val="0"/>
+          <w:numId w:val="29"/>
+        </w:numPr>
+      </w:pPr>
+      <w:r>
+        <w:t>Verifica el contenido mediante una aserción flexible que admite múltiples variantes (útil para aplicaciones multilenguaje)</w:t>
+      </w:r>
+    </w:p>
+    <w:p>
+      <w:pPr>
+        <w:pStyle w:val="whitespace-normal"/>
+        <w:numPr>
+          <w:ilvl w:val="0"/>
+          <w:numId w:val="29"/>
+        </w:numPr>
+      </w:pPr>
+      <w:r>
+        <w:t>Falla la prueba si el texto esperado no está presente</w:t>
+      </w:r>
+    </w:p>
+    <w:p>
+      <w:pPr>
+        <w:pStyle w:val="Ttulo3"/>
+      </w:pPr>
+      <w:r>
+        <w:t>3.5.4.4 Verificaciones de datos persistidos</w:t>
+      </w:r>
+    </w:p>
+    <w:p>
+      <w:pPr>
+        <w:pStyle w:val="whitespace-pre-wrap"/>
+      </w:pPr>
+      <w:r>
+        <w:t>Para confirmar que los datos han sido correctamente guardados en la base de datos y se muestran en la interfaz:</w:t>
+      </w:r>
+    </w:p>
+    <w:bookmarkStart w:id="9" w:name="_MON_1805443035"/>
+    <w:bookmarkEnd w:id="9"/>
+    <w:p>
+      <w:r>
+        <w:object w:dxaOrig="8504" w:dyaOrig="7802" w14:anchorId="4860E485">
+          <v:shape id="_x0000_i1169" type="#_x0000_t75" style="width:425.4pt;height:390pt" o:ole="">
+            <v:imagedata r:id="rId24" o:title=""/>
+          </v:shape>
+          <o:OLEObject Type="Embed" ProgID="Word.OpenDocumentText.12" ShapeID="_x0000_i1169" DrawAspect="Content" ObjectID="_1805444514" r:id="rId25"/>
+        </w:object>
+      </w:r>
+    </w:p>
+    <w:p>
+      <w:pPr>
+        <w:pStyle w:val="whitespace-pre-wrap"/>
+      </w:pPr>
+      <w:r>
+        <w:t>Este enfoque completo de verificación:</w:t>
+      </w:r>
+    </w:p>
+    <w:p>
+      <w:pPr>
+        <w:pStyle w:val="whitespace-normal"/>
+        <w:numPr>
+          <w:ilvl w:val="0"/>
+          <w:numId w:val="30"/>
+        </w:numPr>
+      </w:pPr>
+      <w:r>
+        <w:t>Navega a la lista de choferes</w:t>
+      </w:r>
+    </w:p>
+    <w:p>
+      <w:pPr>
+        <w:pStyle w:val="whitespace-normal"/>
+        <w:numPr>
+          <w:ilvl w:val="0"/>
+          <w:numId w:val="30"/>
+        </w:numPr>
+      </w:pPr>
+      <w:r>
+        <w:t>Utiliza los filtros de la interfaz para buscar el registro recién creado</w:t>
+      </w:r>
+    </w:p>
+    <w:p>
+      <w:pPr>
+        <w:pStyle w:val="whitespace-normal"/>
+        <w:numPr>
+          <w:ilvl w:val="0"/>
+          <w:numId w:val="30"/>
+        </w:numPr>
+      </w:pPr>
+      <w:r>
+        <w:t>Verifica que el registro esté visible en la tabla</w:t>
+      </w:r>
+    </w:p>
+    <w:p>
+      <w:pPr>
+        <w:pStyle w:val="whitespace-normal"/>
+        <w:numPr>
+          <w:ilvl w:val="0"/>
+          <w:numId w:val="30"/>
+        </w:numPr>
+      </w:pPr>
+      <w:r>
+        <w:t>Comprueba que los datos específicos (ID) estén presentes en la fila correcta</w:t>
+      </w:r>
+    </w:p>
+    <w:p>
+      <w:pPr>
+        <w:pStyle w:val="Ttulo2"/>
+      </w:pPr>
+      <w:r>
+        <w:t xml:space="preserve">3.5.5 Integración con el </w:t>
+      </w:r>
+      <w:proofErr w:type="spellStart"/>
+      <w:r>
+        <w:t>framework</w:t>
+      </w:r>
+      <w:proofErr w:type="spellEnd"/>
+      <w:r>
+        <w:t xml:space="preserve"> </w:t>
+      </w:r>
+      <w:proofErr w:type="spellStart"/>
+      <w:r>
+        <w:t>Behave</w:t>
+      </w:r>
+      <w:proofErr w:type="spellEnd"/>
+      <w:r>
+        <w:t xml:space="preserve"> y manejo del entorno</w:t>
+      </w:r>
+    </w:p>
+    <w:p>
+      <w:pPr>
+        <w:pStyle w:val="whitespace-pre-wrap"/>
+      </w:pPr>
+      <w:r>
+        <w:t xml:space="preserve">La implementación hace uso de </w:t>
+      </w:r>
+      <w:proofErr w:type="spellStart"/>
+      <w:r>
+        <w:t>hooks</w:t>
+      </w:r>
+      <w:proofErr w:type="spellEnd"/>
+      <w:r>
+        <w:t xml:space="preserve"> de </w:t>
+      </w:r>
+      <w:proofErr w:type="spellStart"/>
+      <w:r>
+        <w:t>Behave</w:t>
+      </w:r>
+      <w:proofErr w:type="spellEnd"/>
+      <w:r>
+        <w:t xml:space="preserve"> y decoradores personalizados para configurar el entorno de pruebas. El archivo </w:t>
+      </w:r>
+      <w:r>
+        <w:rPr>
+          <w:rStyle w:val="CdigoHTML"/>
+        </w:rPr>
+        <w:t>environment.py</w:t>
+      </w:r>
+      <w:r>
+        <w:t xml:space="preserve"> en la carpeta del driver implementa estos </w:t>
+      </w:r>
+      <w:proofErr w:type="spellStart"/>
+      <w:r>
+        <w:t>hooks</w:t>
+      </w:r>
+      <w:proofErr w:type="spellEnd"/>
+      <w:r>
+        <w:t>:</w:t>
+      </w:r>
+    </w:p>
+    <w:bookmarkStart w:id="10" w:name="_MON_1805443108"/>
+    <w:bookmarkEnd w:id="10"/>
+    <w:p>
+      <w:r>
+        <w:object w:dxaOrig="8504" w:dyaOrig="7194" w14:anchorId="09F82E0C">
+          <v:shape id="_x0000_i1172" type="#_x0000_t75" style="width:425.4pt;height:5in" o:ole="">
+            <v:imagedata r:id="rId26" o:title=""/>
+          </v:shape>
+          <o:OLEObject Type="Embed" ProgID="Word.OpenDocumentText.12" ShapeID="_x0000_i1172" DrawAspect="Content" ObjectID="_1805444515" r:id="rId27"/>
+        </w:object>
+      </w:r>
+    </w:p>
+    <w:p>
+      <w:r>
+        <w:lastRenderedPageBreak/>
+        <w:t xml:space="preserve">Los decoradores personalizados definidos en </w:t>
+      </w:r>
+      <w:r>
+        <w:rPr>
+          <w:rStyle w:val="CdigoHTML"/>
+          <w:rFonts w:eastAsiaTheme="minorHAnsi"/>
+        </w:rPr>
+        <w:t>root_env.py</w:t>
+      </w:r>
+      <w:r>
+        <w:t xml:space="preserve"> encapsulan la lógica común de inicialización:</w:t>
+      </w:r>
+      <w:r>
+        <w:br/>
+      </w:r>
+      <w:bookmarkStart w:id="11" w:name="_MON_1805443168"/>
+      <w:bookmarkEnd w:id="11"/>
+      <w:r>
+        <w:object w:dxaOrig="8504" w:dyaOrig="8933" w14:anchorId="6184132B">
+          <v:shape id="_x0000_i1175" type="#_x0000_t75" style="width:425.4pt;height:446.4pt" o:ole="">
+            <v:imagedata r:id="rId28" o:title=""/>
+          </v:shape>
+          <o:OLEObject Type="Embed" ProgID="Word.OpenDocumentText.12" ShapeID="_x0000_i1175" DrawAspect="Content" ObjectID="_1805444516" r:id="rId29"/>
+        </w:object>
+      </w:r>
+    </w:p>
+    <w:p>
+      <w:pPr>
+        <w:pStyle w:val="Ttulo3"/>
+      </w:pPr>
+      <w:r>
+        <w:t>3.5.5.1 Gestión eficiente de la autenticación</w:t>
+      </w:r>
+    </w:p>
+    <w:p>
+      <w:pPr>
+        <w:pStyle w:val="whitespace-pre-wrap"/>
+      </w:pPr>
+      <w:r>
+        <w:t>Un aspecto destacable de la implementación es la gestión eficiente de la autenticación mediante el almacenamiento del estado de la sesión:</w:t>
+      </w:r>
+    </w:p>
+    <w:p>
+      <w:pPr>
+        <w:pStyle w:val="whitespace-normal"/>
+        <w:numPr>
+          <w:ilvl w:val="0"/>
+          <w:numId w:val="31"/>
+        </w:numPr>
+      </w:pPr>
+      <w:r>
+        <w:rPr>
+          <w:rStyle w:val="Textoennegrita"/>
+        </w:rPr>
+        <w:t>Verificación de estado previo</w:t>
+      </w:r>
+      <w:r>
+        <w:t>: Se comprueba si existe un archivo de estado de almacenamiento (</w:t>
+      </w:r>
+      <w:proofErr w:type="spellStart"/>
+      <w:r>
+        <w:rPr>
+          <w:rStyle w:val="CdigoHTML"/>
+        </w:rPr>
+        <w:t>storage_state_path</w:t>
+      </w:r>
+      <w:proofErr w:type="spellEnd"/>
+      <w:r>
+        <w:t>).</w:t>
+      </w:r>
+    </w:p>
+    <w:p>
+      <w:pPr>
+        <w:pStyle w:val="whitespace-normal"/>
+        <w:numPr>
+          <w:ilvl w:val="0"/>
+          <w:numId w:val="31"/>
+        </w:numPr>
+      </w:pPr>
+      <w:r>
+        <w:rPr>
+          <w:rStyle w:val="Textoennegrita"/>
+        </w:rPr>
+        <w:t>Reutilización de sesión</w:t>
+      </w:r>
+      <w:r>
+        <w:t>: Si existe, se carga en el contexto del navegador para evitar tener que iniciar sesión nuevamente.</w:t>
+      </w:r>
+    </w:p>
+    <w:p>
+      <w:pPr>
+        <w:pStyle w:val="whitespace-normal"/>
+        <w:numPr>
+          <w:ilvl w:val="0"/>
+          <w:numId w:val="31"/>
+        </w:numPr>
+      </w:pPr>
+      <w:proofErr w:type="spellStart"/>
+      <w:r>
+        <w:rPr>
+          <w:rStyle w:val="Textoennegrita"/>
+        </w:rPr>
+        <w:t>Login</w:t>
+      </w:r>
+      <w:proofErr w:type="spellEnd"/>
+      <w:r>
+        <w:rPr>
+          <w:rStyle w:val="Textoennegrita"/>
+        </w:rPr>
+        <w:t xml:space="preserve"> condicional</w:t>
+      </w:r>
+      <w:r>
+        <w:t xml:space="preserve">: Solo si no existe el archivo de estado, se realiza el proceso de </w:t>
+      </w:r>
+      <w:proofErr w:type="spellStart"/>
+      <w:r>
+        <w:t>login</w:t>
+      </w:r>
+      <w:proofErr w:type="spellEnd"/>
+      <w:r>
+        <w:t xml:space="preserve"> y se guarda el estado para futuras ejecuciones.</w:t>
+      </w:r>
+    </w:p>
+    <w:p>
+      <w:pPr>
+        <w:pStyle w:val="whitespace-pre-wrap"/>
+      </w:pPr>
+      <w:r>
+        <w:t>Esta estrategia optimiza considerablemente el tiempo de ejecución de las pruebas, especialmente en ciclos de desarrollo iterativos donde se ejecutan las pruebas repetidamente.</w:t>
+      </w:r>
+    </w:p>
+    <w:p>
+      <w:pPr>
+        <w:pStyle w:val="Ttulo3"/>
+      </w:pPr>
+      <w:r>
+        <w:lastRenderedPageBreak/>
+        <w:t>3.5.5.2 Preparación y limpieza del entorno</w:t>
+      </w:r>
+    </w:p>
+    <w:p>
+      <w:pPr>
+        <w:pStyle w:val="whitespace-pre-wrap"/>
+      </w:pPr>
+      <w:r>
+        <w:t xml:space="preserve">La implementación incluye </w:t>
+      </w:r>
+      <w:proofErr w:type="spellStart"/>
+      <w:r>
+        <w:t>hooks</w:t>
+      </w:r>
+      <w:proofErr w:type="spellEnd"/>
+      <w:r>
+        <w:t xml:space="preserve"> para la preparación antes de cada escenario y la limpieza después de ellos:</w:t>
+      </w:r>
+    </w:p>
+    <w:bookmarkStart w:id="12" w:name="_MON_1805443269"/>
+    <w:bookmarkEnd w:id="12"/>
+    <w:p>
+      <w:r>
+        <w:object w:dxaOrig="8504" w:dyaOrig="4440" w14:anchorId="11BA718B">
+          <v:shape id="_x0000_i1178" type="#_x0000_t75" style="width:425.4pt;height:222pt" o:ole="">
+            <v:imagedata r:id="rId30" o:title=""/>
+          </v:shape>
+          <o:OLEObject Type="Embed" ProgID="Word.OpenDocumentText.12" ShapeID="_x0000_i1178" DrawAspect="Content" ObjectID="_1805444517" r:id="rId31"/>
+        </w:object>
+      </w:r>
+    </w:p>
+    <w:p>
+      <w:pPr>
+        <w:pStyle w:val="whitespace-pre-wrap"/>
+      </w:pPr>
+      <w:r>
+        <w:t>Este enfoque garantiza que:</w:t>
+      </w:r>
+    </w:p>
+    <w:p>
+      <w:pPr>
+        <w:pStyle w:val="whitespace-normal"/>
+        <w:numPr>
+          <w:ilvl w:val="0"/>
+          <w:numId w:val="32"/>
+        </w:numPr>
+      </w:pPr>
+      <w:r>
+        <w:t>Cada escenario comienza en un estado limpio con una nueva página</w:t>
+      </w:r>
+    </w:p>
+    <w:p>
+      <w:pPr>
+        <w:pStyle w:val="whitespace-normal"/>
+        <w:numPr>
+          <w:ilvl w:val="0"/>
+          <w:numId w:val="32"/>
+        </w:numPr>
+      </w:pPr>
+      <w:r>
+        <w:t>Los recursos se liberan adecuadamente después de cada escenario y al finalizar todas las pruebas</w:t>
+      </w:r>
+    </w:p>
+    <w:p>
+      <w:pPr>
+        <w:pStyle w:val="whitespace-normal"/>
+        <w:numPr>
+          <w:ilvl w:val="0"/>
+          <w:numId w:val="32"/>
+        </w:numPr>
+      </w:pPr>
+      <w:r>
+        <w:t>No hay fugas de memoria o recursos que puedan afectar la ejecución de pruebas posteriores</w:t>
+      </w:r>
+    </w:p>
+    <w:p>
+      <w:pPr>
+        <w:pStyle w:val="Ttulo2"/>
+      </w:pPr>
+      <w:r>
+        <w:t xml:space="preserve">3.5.6 Técnicas de </w:t>
+      </w:r>
+      <w:proofErr w:type="spellStart"/>
+      <w:r>
+        <w:t>debugging</w:t>
+      </w:r>
+      <w:proofErr w:type="spellEnd"/>
+      <w:r>
+        <w:t xml:space="preserve"> implementadas</w:t>
+      </w:r>
+    </w:p>
+    <w:p>
+      <w:pPr>
+        <w:pStyle w:val="whitespace-pre-wrap"/>
+      </w:pPr>
+      <w:r>
+        <w:t xml:space="preserve">La implementación incluye varias técnicas de </w:t>
+      </w:r>
+      <w:proofErr w:type="spellStart"/>
+      <w:r>
+        <w:t>debugging</w:t>
+      </w:r>
+      <w:proofErr w:type="spellEnd"/>
+      <w:r>
+        <w:t xml:space="preserve"> que facilitan el desarrollo y mantenimiento de las pruebas:</w:t>
+      </w:r>
+    </w:p>
+    <w:p>
+      <w:pPr>
+        <w:pStyle w:val="whitespace-normal"/>
+        <w:numPr>
+          <w:ilvl w:val="0"/>
+          <w:numId w:val="34"/>
+        </w:numPr>
+      </w:pPr>
+      <w:proofErr w:type="spellStart"/>
+      <w:r>
+        <w:rPr>
+          <w:rStyle w:val="Textoennegrita"/>
+        </w:rPr>
+        <w:t>Breakpoints</w:t>
+      </w:r>
+      <w:proofErr w:type="spellEnd"/>
+      <w:r>
+        <w:rPr>
+          <w:rStyle w:val="Textoennegrita"/>
+        </w:rPr>
+        <w:t xml:space="preserve"> estratégicos</w:t>
+      </w:r>
+      <w:r>
+        <w:t xml:space="preserve">: Se han colocado llamadas a </w:t>
+      </w:r>
+      <w:proofErr w:type="spellStart"/>
+      <w:proofErr w:type="gramStart"/>
+      <w:r>
+        <w:rPr>
+          <w:rStyle w:val="CdigoHTML"/>
+        </w:rPr>
+        <w:t>breakpoint</w:t>
+      </w:r>
+      <w:proofErr w:type="spellEnd"/>
+      <w:r>
+        <w:rPr>
+          <w:rStyle w:val="CdigoHTML"/>
+        </w:rPr>
+        <w:t>(</w:t>
+      </w:r>
+      <w:proofErr w:type="gramEnd"/>
+      <w:r>
+        <w:rPr>
+          <w:rStyle w:val="CdigoHTML"/>
+        </w:rPr>
+        <w:t>)</w:t>
+      </w:r>
+      <w:r>
+        <w:t xml:space="preserve"> al inicio de cada función de step, lo que permite detener la ejecución y examinar el estado en tiempo real.</w:t>
+      </w:r>
+    </w:p>
+    <w:p>
+      <w:pPr>
+        <w:pStyle w:val="whitespace-normal"/>
+        <w:numPr>
+          <w:ilvl w:val="0"/>
+          <w:numId w:val="34"/>
+        </w:numPr>
+      </w:pPr>
+      <w:r>
+        <w:rPr>
+          <w:rStyle w:val="Textoennegrita"/>
+        </w:rPr>
+        <w:t>Comprobaciones intermedias</w:t>
+      </w:r>
+      <w:r>
+        <w:t xml:space="preserve">: Se utilizan aserciones y expectativas de </w:t>
+      </w:r>
+      <w:proofErr w:type="spellStart"/>
+      <w:r>
+        <w:t>Playwright</w:t>
+      </w:r>
+      <w:proofErr w:type="spellEnd"/>
+      <w:r>
+        <w:t xml:space="preserve"> para verificar que cada paso intermedio se ha completado correctamente antes de continuar:</w:t>
+      </w:r>
+    </w:p>
+    <w:p>
+      <w:pPr>
+        <w:pStyle w:val="HTMLconformatoprevio"/>
+      </w:pPr>
+      <w:r>
+        <w:object w:dxaOrig="8504" w:dyaOrig="1015" w14:anchorId="09B4B1DA">
+          <v:shape id="_x0000_i1190" type="#_x0000_t75" style="width:425.4pt;height:51pt" o:ole="">
+            <v:imagedata r:id="rId18" o:title=""/>
+          </v:shape>
+          <o:OLEObject Type="Embed" ProgID="Word.OpenDocumentText.12" ShapeID="_x0000_i1190" DrawAspect="Content" ObjectID="_1805444518" r:id="rId32"/>
+        </w:object>
+      </w:r>
+    </w:p>
+    <w:p>
+      <w:pPr>
+        <w:pStyle w:val="whitespace-normal"/>
+        <w:numPr>
+          <w:ilvl w:val="0"/>
+          <w:numId w:val="34"/>
+        </w:numPr>
+      </w:pPr>
+      <w:r>
+        <w:rPr>
+          <w:rStyle w:val="Textoennegrita"/>
+        </w:rPr>
+        <w:t>Comentarios explicativos</w:t>
+      </w:r>
+      <w:r>
+        <w:t>: Se incluyen comentarios que explican la lógica detrás de ciertas decisiones o alternativas consideradas.</w:t>
+      </w:r>
+    </w:p>
+    <w:p>
+      <w:pPr>
+        <w:pStyle w:val="whitespace-normal"/>
+        <w:numPr>
+          <w:ilvl w:val="0"/>
+          <w:numId w:val="34"/>
+        </w:numPr>
+      </w:pPr>
+      <w:r>
+        <w:rPr>
+          <w:rStyle w:val="Textoennegrita"/>
+        </w:rPr>
+        <w:lastRenderedPageBreak/>
+        <w:t>Manejo de elementos dinámicos</w:t>
+      </w:r>
+      <w:r>
+        <w:t>: Se implementan estrategias para localizar elementos que pueden variar en su presentación:</w:t>
+      </w:r>
+    </w:p>
+    <w:p>
+      <w:pPr>
+        <w:pStyle w:val="HTMLconformatoprevio"/>
+      </w:pPr>
+      <w:r>
+        <w:object w:dxaOrig="8504" w:dyaOrig="1015" w14:anchorId="6D20695F">
+          <v:shape id="_x0000_i1191" type="#_x0000_t75" style="width:425.4pt;height:51pt" o:ole="">
+            <v:imagedata r:id="rId22" o:title=""/>
+          </v:shape>
+          <o:OLEObject Type="Embed" ProgID="Word.OpenDocumentText.12" ShapeID="_x0000_i1191" DrawAspect="Content" ObjectID="_1805444519" r:id="rId33"/>
+        </w:object>
+      </w:r>
+    </w:p>
+    <w:p>
+      <w:pPr>
+        <w:pStyle w:val="whitespace-normal"/>
+        <w:numPr>
+          <w:ilvl w:val="0"/>
+          <w:numId w:val="34"/>
+        </w:numPr>
+      </w:pPr>
+      <w:r>
+        <w:rPr>
+          <w:rStyle w:val="Textoennegrita"/>
+        </w:rPr>
+        <w:t xml:space="preserve">Modo </w:t>
+      </w:r>
+      <w:proofErr w:type="spellStart"/>
+      <w:r>
+        <w:rPr>
+          <w:rStyle w:val="Textoennegrita"/>
+        </w:rPr>
+        <w:t>headed</w:t>
+      </w:r>
+      <w:proofErr w:type="spellEnd"/>
+      <w:r>
+        <w:rPr>
+          <w:rStyle w:val="Textoennegrita"/>
+        </w:rPr>
+        <w:t xml:space="preserve"> para </w:t>
+      </w:r>
+      <w:proofErr w:type="spellStart"/>
+      <w:r>
+        <w:rPr>
+          <w:rStyle w:val="Textoennegrita"/>
+        </w:rPr>
+        <w:t>debugging</w:t>
+      </w:r>
+      <w:proofErr w:type="spellEnd"/>
+      <w:r>
+        <w:rPr>
+          <w:rStyle w:val="Textoennegrita"/>
+        </w:rPr>
+        <w:t xml:space="preserve"> visual</w:t>
+      </w:r>
+      <w:r>
+        <w:t xml:space="preserve">: La configuración en </w:t>
+      </w:r>
+      <w:r>
+        <w:rPr>
+          <w:rStyle w:val="CdigoHTML"/>
+        </w:rPr>
+        <w:t>root_env.py</w:t>
+      </w:r>
+      <w:r>
+        <w:t xml:space="preserve"> lanza el navegador en modo visible (</w:t>
+      </w:r>
+      <w:proofErr w:type="spellStart"/>
+      <w:r>
+        <w:rPr>
+          <w:rStyle w:val="CdigoHTML"/>
+        </w:rPr>
+        <w:t>headless</w:t>
+      </w:r>
+      <w:proofErr w:type="spellEnd"/>
+      <w:r>
+        <w:rPr>
+          <w:rStyle w:val="CdigoHTML"/>
+        </w:rPr>
+        <w:t>=False</w:t>
+      </w:r>
+      <w:r>
+        <w:t>), lo que permite observar visualmente la ejecución de las pruebas durante el desarrollo:</w:t>
+      </w:r>
+    </w:p>
+    <w:bookmarkStart w:id="13" w:name="_MON_1805444254"/>
+    <w:bookmarkEnd w:id="13"/>
+    <w:p>
+      <w:pPr>
+        <w:pStyle w:val="whitespace-normal"/>
+      </w:pPr>
+      <w:r>
+        <w:object w:dxaOrig="8504" w:dyaOrig="1015" w14:anchorId="46F4458C">
+          <v:shape id="_x0000_i1198" type="#_x0000_t75" style="width:425.4pt;height:51pt" o:ole="">
+            <v:imagedata r:id="rId34" o:title=""/>
+          </v:shape>
+          <o:OLEObject Type="Embed" ProgID="Word.OpenDocumentText.12" ShapeID="_x0000_i1198" DrawAspect="Content" ObjectID="_1805444520" r:id="rId35"/>
+        </w:object>
+      </w:r>
+    </w:p>
+    <w:p>
+      <w:pPr>
+        <w:pStyle w:val="whitespace-pre-wrap"/>
+      </w:pPr>
+      <w:r>
+        <w:t xml:space="preserve">Estas estrategias de implementación, verificación y </w:t>
+      </w:r>
+      <w:proofErr w:type="spellStart"/>
+      <w:r>
+        <w:t>debugging</w:t>
+      </w:r>
+      <w:proofErr w:type="spellEnd"/>
+      <w:r>
+        <w:t xml:space="preserve"> aseguran que las pruebas sean robustas, mantenibles y efectivas para verificar la funcionalidad del </w:t>
+      </w:r>
+      <w:proofErr w:type="spellStart"/>
+      <w:r>
+        <w:t>sub-módulo</w:t>
+      </w:r>
+      <w:proofErr w:type="spellEnd"/>
+      <w:r>
+        <w:t xml:space="preserve"> "Chofer".</w:t>
+      </w:r>
+    </w:p>
+    <w:p>
+      <w:pPr>
+        <w:pStyle w:val="Ttulo2"/>
+      </w:pPr>
+    </w:p>
     <w:sectPr>
       <w:pgSz w:w="11906" w:h="16838"/>
       <w:pgMar w:top="1417" w:right="1701" w:bottom="1417" w:left="1701" w:header="708" w:footer="708" w:gutter="0"/>
@@ -4856,6 +6529,393 @@
 <file path=word/numbering.xml><?xml version="1.0" encoding="utf-8"?>
 <w:numbering xmlns:wpc="http://schemas.microsoft.com/office/word/2010/wordprocessingCanvas" xmlns:cx="http://schemas.microsoft.com/office/drawing/2014/chartex" xmlns:cx1="http://schemas.microsoft.com/office/drawing/2015/9/8/chartex" xmlns:cx2="http://schemas.microsoft.com/office/drawing/2015/10/21/chartex" xmlns:cx3="http://schemas.microsoft.com/office/drawing/2016/5/9/chartex" xmlns:cx4="http://schemas.microsoft.com/office/drawing/2016/5/10/chartex" xmlns:cx5="http://schemas.microsoft.com/office/drawing/2016/5/11/chartex" xmlns:cx6="http://schemas.microsoft.com/office/drawing/2016/5/12/chartex" xmlns:cx7="http://schemas.microsoft.com/office/drawing/2016/5/13/chartex" xmlns:cx8="http://schemas.microsoft.com/office/drawing/2016/5/14/chartex" xmlns:mc="http://schemas.openxmlformats.org/markup-compatibility/2006" xmlns:aink="http://schemas.microsoft.com/office/drawing/2016/ink" xmlns:am3d="http://schemas.microsoft.com/office/drawing/2017/model3d" xmlns:o="urn:schemas-microsoft-com:office:office" xmlns:oel="http://schemas.microsoft.com/office/2019/extlst" xmlns:r="http://schemas.openxmlformats.org/officeDocument/2006/relationships" xmlns:m="http://schemas.openxmlformats.org/officeDocument/2006/math" xmlns:v="urn:schemas-microsoft-com:vml" xmlns:wp14="http://schemas.microsoft.com/office/word/2010/wordprocessingDrawing" xmlns:wp="http://schemas.openxmlformats.org/drawingml/2006/wordprocessingDrawing" xmlns:w10="urn:schemas-microsoft-com:office:word" xmlns:w="http://schemas.openxmlformats.org/wordprocessingml/2006/main" xmlns:w14="http://schemas.microsoft.com/office/word/2010/wordml" xmlns:w15="http://schemas.microsoft.com/office/word/2012/wordml" xmlns:w16cex="http://schemas.microsoft.com/office/word/2018/wordml/cex" xmlns:w16cid="http://schemas.microsoft.com/office/word/2016/wordml/cid" xmlns:w16="http://schemas.microsoft.com/office/word/2018/wordml" xmlns:w16sdtdh="http://schemas.microsoft.com/office/word/2020/wordml/sdtdatahash" xmlns:w16se="http://schemas.microsoft.com/office/word/2015/wordml/symex" xmlns:wpg="http://schemas.microsoft.com/office/word/2010/wordprocessingGroup" xmlns:wpi="http://schemas.microsoft.com/office/word/2010/wordprocessingInk" xmlns:wne="http://schemas.microsoft.com/office/word/2006/wordml" xmlns:wps="http://schemas.microsoft.com/office/word/2010/wordprocessingShape" mc:Ignorable="w14 w15 w16se w16cid w16 w16cex w16sdtdh wp14">
   <w:abstractNum w:abstractNumId="0" w15:restartNumberingAfterBreak="0">
+    <w:nsid w:val="0072358A"/>
+    <w:multiLevelType w:val="multilevel"/>
+    <w:tmpl w:val="7E44560E"/>
+    <w:lvl w:ilvl="0">
+      <w:start w:val="1"/>
+      <w:numFmt w:val="bullet"/>
+      <w:lvlText w:val=""/>
+      <w:lvlJc w:val="left"/>
+      <w:pPr>
+        <w:tabs>
+          <w:tab w:val="num" w:pos="720"/>
+        </w:tabs>
+        <w:ind w:left="720" w:hanging="360"/>
+      </w:pPr>
+      <w:rPr>
+        <w:rFonts w:ascii="Symbol" w:hAnsi="Symbol" w:hint="default"/>
+        <w:sz w:val="20"/>
+      </w:rPr>
+    </w:lvl>
+    <w:lvl w:ilvl="1" w:tentative="1">
+      <w:numFmt w:val="bullet"/>
+      <w:lvlText w:val="o"/>
+      <w:lvlJc w:val="left"/>
+      <w:pPr>
+        <w:tabs>
+          <w:tab w:val="num" w:pos="1440"/>
+        </w:tabs>
+        <w:ind w:left="1440" w:hanging="360"/>
+      </w:pPr>
+      <w:rPr>
+        <w:rFonts w:ascii="Courier New" w:hAnsi="Courier New" w:hint="default"/>
+        <w:sz w:val="20"/>
+      </w:rPr>
+    </w:lvl>
+    <w:lvl w:ilvl="2" w:tentative="1">
+      <w:numFmt w:val="bullet"/>
+      <w:lvlText w:val=""/>
+      <w:lvlJc w:val="left"/>
+      <w:pPr>
+        <w:tabs>
+          <w:tab w:val="num" w:pos="2160"/>
+        </w:tabs>
+        <w:ind w:left="2160" w:hanging="360"/>
+      </w:pPr>
+      <w:rPr>
+        <w:rFonts w:ascii="Wingdings" w:hAnsi="Wingdings" w:hint="default"/>
+        <w:sz w:val="20"/>
+      </w:rPr>
+    </w:lvl>
+    <w:lvl w:ilvl="3" w:tentative="1">
+      <w:numFmt w:val="bullet"/>
+      <w:lvlText w:val=""/>
+      <w:lvlJc w:val="left"/>
+      <w:pPr>
+        <w:tabs>
+          <w:tab w:val="num" w:pos="2880"/>
+        </w:tabs>
+        <w:ind w:left="2880" w:hanging="360"/>
+      </w:pPr>
+      <w:rPr>
+        <w:rFonts w:ascii="Wingdings" w:hAnsi="Wingdings" w:hint="default"/>
+        <w:sz w:val="20"/>
+      </w:rPr>
+    </w:lvl>
+    <w:lvl w:ilvl="4" w:tentative="1">
+      <w:numFmt w:val="bullet"/>
+      <w:lvlText w:val=""/>
+      <w:lvlJc w:val="left"/>
+      <w:pPr>
+        <w:tabs>
+          <w:tab w:val="num" w:pos="3600"/>
+        </w:tabs>
+        <w:ind w:left="3600" w:hanging="360"/>
+      </w:pPr>
+      <w:rPr>
+        <w:rFonts w:ascii="Wingdings" w:hAnsi="Wingdings" w:hint="default"/>
+        <w:sz w:val="20"/>
+      </w:rPr>
+    </w:lvl>
+    <w:lvl w:ilvl="5" w:tentative="1">
+      <w:numFmt w:val="bullet"/>
+      <w:lvlText w:val=""/>
+      <w:lvlJc w:val="left"/>
+      <w:pPr>
+        <w:tabs>
+          <w:tab w:val="num" w:pos="4320"/>
+        </w:tabs>
+        <w:ind w:left="4320" w:hanging="360"/>
+      </w:pPr>
+      <w:rPr>
+        <w:rFonts w:ascii="Wingdings" w:hAnsi="Wingdings" w:hint="default"/>
+        <w:sz w:val="20"/>
+      </w:rPr>
+    </w:lvl>
+    <w:lvl w:ilvl="6" w:tentative="1">
+      <w:numFmt w:val="bullet"/>
+      <w:lvlText w:val=""/>
+      <w:lvlJc w:val="left"/>
+      <w:pPr>
+        <w:tabs>
+          <w:tab w:val="num" w:pos="5040"/>
+        </w:tabs>
+        <w:ind w:left="5040" w:hanging="360"/>
+      </w:pPr>
+      <w:rPr>
+        <w:rFonts w:ascii="Wingdings" w:hAnsi="Wingdings" w:hint="default"/>
+        <w:sz w:val="20"/>
+      </w:rPr>
+    </w:lvl>
+    <w:lvl w:ilvl="7" w:tentative="1">
+      <w:numFmt w:val="bullet"/>
+      <w:lvlText w:val=""/>
+      <w:lvlJc w:val="left"/>
+      <w:pPr>
+        <w:tabs>
+          <w:tab w:val="num" w:pos="5760"/>
+        </w:tabs>
+        <w:ind w:left="5760" w:hanging="360"/>
+      </w:pPr>
+      <w:rPr>
+        <w:rFonts w:ascii="Wingdings" w:hAnsi="Wingdings" w:hint="default"/>
+        <w:sz w:val="20"/>
+      </w:rPr>
+    </w:lvl>
+    <w:lvl w:ilvl="8" w:tentative="1">
+      <w:numFmt w:val="bullet"/>
+      <w:lvlText w:val=""/>
+      <w:lvlJc w:val="left"/>
+      <w:pPr>
+        <w:tabs>
+          <w:tab w:val="num" w:pos="6480"/>
+        </w:tabs>
+        <w:ind w:left="6480" w:hanging="360"/>
+      </w:pPr>
+      <w:rPr>
+        <w:rFonts w:ascii="Wingdings" w:hAnsi="Wingdings" w:hint="default"/>
+        <w:sz w:val="20"/>
+      </w:rPr>
+    </w:lvl>
+  </w:abstractNum>
+  <w:abstractNum w:abstractNumId="1" w15:restartNumberingAfterBreak="0">
+    <w:nsid w:val="053B5D4B"/>
+    <w:multiLevelType w:val="multilevel"/>
+    <w:tmpl w:val="80F48E64"/>
+    <w:lvl w:ilvl="0">
+      <w:start w:val="1"/>
+      <w:numFmt w:val="bullet"/>
+      <w:lvlText w:val=""/>
+      <w:lvlJc w:val="left"/>
+      <w:pPr>
+        <w:tabs>
+          <w:tab w:val="num" w:pos="720"/>
+        </w:tabs>
+        <w:ind w:left="720" w:hanging="360"/>
+      </w:pPr>
+      <w:rPr>
+        <w:rFonts w:ascii="Symbol" w:hAnsi="Symbol" w:hint="default"/>
+        <w:sz w:val="20"/>
+      </w:rPr>
+    </w:lvl>
+    <w:lvl w:ilvl="1" w:tentative="1">
+      <w:numFmt w:val="bullet"/>
+      <w:lvlText w:val="o"/>
+      <w:lvlJc w:val="left"/>
+      <w:pPr>
+        <w:tabs>
+          <w:tab w:val="num" w:pos="1440"/>
+        </w:tabs>
+        <w:ind w:left="1440" w:hanging="360"/>
+      </w:pPr>
+      <w:rPr>
+        <w:rFonts w:ascii="Courier New" w:hAnsi="Courier New" w:hint="default"/>
+        <w:sz w:val="20"/>
+      </w:rPr>
+    </w:lvl>
+    <w:lvl w:ilvl="2" w:tentative="1">
+      <w:numFmt w:val="bullet"/>
+      <w:lvlText w:val=""/>
+      <w:lvlJc w:val="left"/>
+      <w:pPr>
+        <w:tabs>
+          <w:tab w:val="num" w:pos="2160"/>
+        </w:tabs>
+        <w:ind w:left="2160" w:hanging="360"/>
+      </w:pPr>
+      <w:rPr>
+        <w:rFonts w:ascii="Wingdings" w:hAnsi="Wingdings" w:hint="default"/>
+        <w:sz w:val="20"/>
+      </w:rPr>
+    </w:lvl>
+    <w:lvl w:ilvl="3" w:tentative="1">
+      <w:numFmt w:val="bullet"/>
+      <w:lvlText w:val=""/>
+      <w:lvlJc w:val="left"/>
+      <w:pPr>
+        <w:tabs>
+          <w:tab w:val="num" w:pos="2880"/>
+        </w:tabs>
+        <w:ind w:left="2880" w:hanging="360"/>
+      </w:pPr>
+      <w:rPr>
+        <w:rFonts w:ascii="Wingdings" w:hAnsi="Wingdings" w:hint="default"/>
+        <w:sz w:val="20"/>
+      </w:rPr>
+    </w:lvl>
+    <w:lvl w:ilvl="4" w:tentative="1">
+      <w:numFmt w:val="bullet"/>
+      <w:lvlText w:val=""/>
+      <w:lvlJc w:val="left"/>
+      <w:pPr>
+        <w:tabs>
+          <w:tab w:val="num" w:pos="3600"/>
+        </w:tabs>
+        <w:ind w:left="3600" w:hanging="360"/>
+      </w:pPr>
+      <w:rPr>
+        <w:rFonts w:ascii="Wingdings" w:hAnsi="Wingdings" w:hint="default"/>
+        <w:sz w:val="20"/>
+      </w:rPr>
+    </w:lvl>
+    <w:lvl w:ilvl="5" w:tentative="1">
+      <w:numFmt w:val="bullet"/>
+      <w:lvlText w:val=""/>
+      <w:lvlJc w:val="left"/>
+      <w:pPr>
+        <w:tabs>
+          <w:tab w:val="num" w:pos="4320"/>
+        </w:tabs>
+        <w:ind w:left="4320" w:hanging="360"/>
+      </w:pPr>
+      <w:rPr>
+        <w:rFonts w:ascii="Wingdings" w:hAnsi="Wingdings" w:hint="default"/>
+        <w:sz w:val="20"/>
+      </w:rPr>
+    </w:lvl>
+    <w:lvl w:ilvl="6" w:tentative="1">
+      <w:numFmt w:val="bullet"/>
+      <w:lvlText w:val=""/>
+      <w:lvlJc w:val="left"/>
+      <w:pPr>
+        <w:tabs>
+          <w:tab w:val="num" w:pos="5040"/>
+        </w:tabs>
+        <w:ind w:left="5040" w:hanging="360"/>
+      </w:pPr>
+      <w:rPr>
+        <w:rFonts w:ascii="Wingdings" w:hAnsi="Wingdings" w:hint="default"/>
+        <w:sz w:val="20"/>
+      </w:rPr>
+    </w:lvl>
+    <w:lvl w:ilvl="7" w:tentative="1">
+      <w:numFmt w:val="bullet"/>
+      <w:lvlText w:val=""/>
+      <w:lvlJc w:val="left"/>
+      <w:pPr>
+        <w:tabs>
+          <w:tab w:val="num" w:pos="5760"/>
+        </w:tabs>
+        <w:ind w:left="5760" w:hanging="360"/>
+      </w:pPr>
+      <w:rPr>
+        <w:rFonts w:ascii="Wingdings" w:hAnsi="Wingdings" w:hint="default"/>
+        <w:sz w:val="20"/>
+      </w:rPr>
+    </w:lvl>
+    <w:lvl w:ilvl="8" w:tentative="1">
+      <w:numFmt w:val="bullet"/>
+      <w:lvlText w:val=""/>
+      <w:lvlJc w:val="left"/>
+      <w:pPr>
+        <w:tabs>
+          <w:tab w:val="num" w:pos="6480"/>
+        </w:tabs>
+        <w:ind w:left="6480" w:hanging="360"/>
+      </w:pPr>
+      <w:rPr>
+        <w:rFonts w:ascii="Wingdings" w:hAnsi="Wingdings" w:hint="default"/>
+        <w:sz w:val="20"/>
+      </w:rPr>
+    </w:lvl>
+  </w:abstractNum>
+  <w:abstractNum w:abstractNumId="2" w15:restartNumberingAfterBreak="0">
+    <w:nsid w:val="08060EEE"/>
+    <w:multiLevelType w:val="multilevel"/>
+    <w:tmpl w:val="E78A1766"/>
+    <w:lvl w:ilvl="0">
+      <w:start w:val="1"/>
+      <w:numFmt w:val="decimal"/>
+      <w:lvlText w:val="%1."/>
+      <w:lvlJc w:val="left"/>
+      <w:pPr>
+        <w:tabs>
+          <w:tab w:val="num" w:pos="720"/>
+        </w:tabs>
+        <w:ind w:left="720" w:hanging="360"/>
+      </w:pPr>
+    </w:lvl>
+    <w:lvl w:ilvl="1" w:tentative="1">
+      <w:numFmt w:val="decimal"/>
+      <w:lvlText w:val="%2."/>
+      <w:lvlJc w:val="left"/>
+      <w:pPr>
+        <w:tabs>
+          <w:tab w:val="num" w:pos="1440"/>
+        </w:tabs>
+        <w:ind w:left="1440" w:hanging="360"/>
+      </w:pPr>
+    </w:lvl>
+    <w:lvl w:ilvl="2" w:tentative="1">
+      <w:numFmt w:val="decimal"/>
+      <w:lvlText w:val="%3."/>
+      <w:lvlJc w:val="left"/>
+      <w:pPr>
+        <w:tabs>
+          <w:tab w:val="num" w:pos="2160"/>
+        </w:tabs>
+        <w:ind w:left="2160" w:hanging="360"/>
+      </w:pPr>
+    </w:lvl>
+    <w:lvl w:ilvl="3" w:tentative="1">
+      <w:numFmt w:val="decimal"/>
+      <w:lvlText w:val="%4."/>
+      <w:lvlJc w:val="left"/>
+      <w:pPr>
+        <w:tabs>
+          <w:tab w:val="num" w:pos="2880"/>
+        </w:tabs>
+        <w:ind w:left="2880" w:hanging="360"/>
+      </w:pPr>
+    </w:lvl>
+    <w:lvl w:ilvl="4" w:tentative="1">
+      <w:numFmt w:val="decimal"/>
+      <w:lvlText w:val="%5."/>
+      <w:lvlJc w:val="left"/>
+      <w:pPr>
+        <w:tabs>
+          <w:tab w:val="num" w:pos="3600"/>
+        </w:tabs>
+        <w:ind w:left="3600" w:hanging="360"/>
+      </w:pPr>
+    </w:lvl>
+    <w:lvl w:ilvl="5" w:tentative="1">
+      <w:numFmt w:val="decimal"/>
+      <w:lvlText w:val="%6."/>
+      <w:lvlJc w:val="left"/>
+      <w:pPr>
+        <w:tabs>
+          <w:tab w:val="num" w:pos="4320"/>
+        </w:tabs>
+        <w:ind w:left="4320" w:hanging="360"/>
+      </w:pPr>
+    </w:lvl>
+    <w:lvl w:ilvl="6" w:tentative="1">
+      <w:numFmt w:val="decimal"/>
+      <w:lvlText w:val="%7."/>
+      <w:lvlJc w:val="left"/>
+      <w:pPr>
+        <w:tabs>
+          <w:tab w:val="num" w:pos="5040"/>
+        </w:tabs>
+        <w:ind w:left="5040" w:hanging="360"/>
+      </w:pPr>
+    </w:lvl>
+    <w:lvl w:ilvl="7" w:tentative="1">
+      <w:numFmt w:val="decimal"/>
+      <w:lvlText w:val="%8."/>
+      <w:lvlJc w:val="left"/>
+      <w:pPr>
+        <w:tabs>
+          <w:tab w:val="num" w:pos="5760"/>
+        </w:tabs>
+        <w:ind w:left="5760" w:hanging="360"/>
+      </w:pPr>
+    </w:lvl>
+    <w:lvl w:ilvl="8" w:tentative="1">
+      <w:numFmt w:val="decimal"/>
+      <w:lvlText w:val="%9."/>
+      <w:lvlJc w:val="left"/>
+      <w:pPr>
+        <w:tabs>
+          <w:tab w:val="num" w:pos="6480"/>
+        </w:tabs>
+        <w:ind w:left="6480" w:hanging="360"/>
+      </w:pPr>
+    </w:lvl>
+  </w:abstractNum>
+  <w:abstractNum w:abstractNumId="3" w15:restartNumberingAfterBreak="0">
     <w:nsid w:val="0AC43411"/>
     <w:multiLevelType w:val="multilevel"/>
     <w:tmpl w:val="75084582"/>
@@ -4960,7 +7020,148 @@
       </w:pPr>
     </w:lvl>
   </w:abstractNum>
-  <w:abstractNum w:abstractNumId="1" w15:restartNumberingAfterBreak="0">
+  <w:abstractNum w:abstractNumId="4" w15:restartNumberingAfterBreak="0">
+    <w:nsid w:val="0DD255AF"/>
+    <w:multiLevelType w:val="multilevel"/>
+    <w:tmpl w:val="B1188BE2"/>
+    <w:lvl w:ilvl="0">
+      <w:start w:val="1"/>
+      <w:numFmt w:val="bullet"/>
+      <w:lvlText w:val=""/>
+      <w:lvlJc w:val="left"/>
+      <w:pPr>
+        <w:tabs>
+          <w:tab w:val="num" w:pos="720"/>
+        </w:tabs>
+        <w:ind w:left="720" w:hanging="360"/>
+      </w:pPr>
+      <w:rPr>
+        <w:rFonts w:ascii="Symbol" w:hAnsi="Symbol" w:hint="default"/>
+        <w:sz w:val="20"/>
+      </w:rPr>
+    </w:lvl>
+    <w:lvl w:ilvl="1" w:tentative="1">
+      <w:numFmt w:val="bullet"/>
+      <w:lvlText w:val="o"/>
+      <w:lvlJc w:val="left"/>
+      <w:pPr>
+        <w:tabs>
+          <w:tab w:val="num" w:pos="1440"/>
+        </w:tabs>
+        <w:ind w:left="1440" w:hanging="360"/>
+      </w:pPr>
+      <w:rPr>
+        <w:rFonts w:ascii="Courier New" w:hAnsi="Courier New" w:hint="default"/>
+        <w:sz w:val="20"/>
+      </w:rPr>
+    </w:lvl>
+    <w:lvl w:ilvl="2" w:tentative="1">
+      <w:numFmt w:val="bullet"/>
+      <w:lvlText w:val=""/>
+      <w:lvlJc w:val="left"/>
+      <w:pPr>
+        <w:tabs>
+          <w:tab w:val="num" w:pos="2160"/>
+        </w:tabs>
+        <w:ind w:left="2160" w:hanging="360"/>
+      </w:pPr>
+      <w:rPr>
+        <w:rFonts w:ascii="Wingdings" w:hAnsi="Wingdings" w:hint="default"/>
+        <w:sz w:val="20"/>
+      </w:rPr>
+    </w:lvl>
+    <w:lvl w:ilvl="3" w:tentative="1">
+      <w:numFmt w:val="bullet"/>
+      <w:lvlText w:val=""/>
+      <w:lvlJc w:val="left"/>
+      <w:pPr>
+        <w:tabs>
+          <w:tab w:val="num" w:pos="2880"/>
+        </w:tabs>
+        <w:ind w:left="2880" w:hanging="360"/>
+      </w:pPr>
+      <w:rPr>
+        <w:rFonts w:ascii="Wingdings" w:hAnsi="Wingdings" w:hint="default"/>
+        <w:sz w:val="20"/>
+      </w:rPr>
+    </w:lvl>
+    <w:lvl w:ilvl="4" w:tentative="1">
+      <w:numFmt w:val="bullet"/>
+      <w:lvlText w:val=""/>
+      <w:lvlJc w:val="left"/>
+      <w:pPr>
+        <w:tabs>
+          <w:tab w:val="num" w:pos="3600"/>
+        </w:tabs>
+        <w:ind w:left="3600" w:hanging="360"/>
+      </w:pPr>
+      <w:rPr>
+        <w:rFonts w:ascii="Wingdings" w:hAnsi="Wingdings" w:hint="default"/>
+        <w:sz w:val="20"/>
+      </w:rPr>
+    </w:lvl>
+    <w:lvl w:ilvl="5" w:tentative="1">
+      <w:numFmt w:val="bullet"/>
+      <w:lvlText w:val=""/>
+      <w:lvlJc w:val="left"/>
+      <w:pPr>
+        <w:tabs>
+          <w:tab w:val="num" w:pos="4320"/>
+        </w:tabs>
+        <w:ind w:left="4320" w:hanging="360"/>
+      </w:pPr>
+      <w:rPr>
+        <w:rFonts w:ascii="Wingdings" w:hAnsi="Wingdings" w:hint="default"/>
+        <w:sz w:val="20"/>
+      </w:rPr>
+    </w:lvl>
+    <w:lvl w:ilvl="6" w:tentative="1">
+      <w:numFmt w:val="bullet"/>
+      <w:lvlText w:val=""/>
+      <w:lvlJc w:val="left"/>
+      <w:pPr>
+        <w:tabs>
+          <w:tab w:val="num" w:pos="5040"/>
+        </w:tabs>
+        <w:ind w:left="5040" w:hanging="360"/>
+      </w:pPr>
+      <w:rPr>
+        <w:rFonts w:ascii="Wingdings" w:hAnsi="Wingdings" w:hint="default"/>
+        <w:sz w:val="20"/>
+      </w:rPr>
+    </w:lvl>
+    <w:lvl w:ilvl="7" w:tentative="1">
+      <w:numFmt w:val="bullet"/>
+      <w:lvlText w:val=""/>
+      <w:lvlJc w:val="left"/>
+      <w:pPr>
+        <w:tabs>
+          <w:tab w:val="num" w:pos="5760"/>
+        </w:tabs>
+        <w:ind w:left="5760" w:hanging="360"/>
+      </w:pPr>
+      <w:rPr>
+        <w:rFonts w:ascii="Wingdings" w:hAnsi="Wingdings" w:hint="default"/>
+        <w:sz w:val="20"/>
+      </w:rPr>
+    </w:lvl>
+    <w:lvl w:ilvl="8" w:tentative="1">
+      <w:numFmt w:val="bullet"/>
+      <w:lvlText w:val=""/>
+      <w:lvlJc w:val="left"/>
+      <w:pPr>
+        <w:tabs>
+          <w:tab w:val="num" w:pos="6480"/>
+        </w:tabs>
+        <w:ind w:left="6480" w:hanging="360"/>
+      </w:pPr>
+      <w:rPr>
+        <w:rFonts w:ascii="Wingdings" w:hAnsi="Wingdings" w:hint="default"/>
+        <w:sz w:val="20"/>
+      </w:rPr>
+    </w:lvl>
+  </w:abstractNum>
+  <w:abstractNum w:abstractNumId="5" w15:restartNumberingAfterBreak="0">
     <w:nsid w:val="0E2F5181"/>
     <w:multiLevelType w:val="multilevel"/>
     <w:tmpl w:val="1772D730"/>
@@ -5077,7 +7278,7 @@
       </w:pPr>
     </w:lvl>
   </w:abstractNum>
-  <w:abstractNum w:abstractNumId="2" w15:restartNumberingAfterBreak="0">
+  <w:abstractNum w:abstractNumId="6" w15:restartNumberingAfterBreak="0">
     <w:nsid w:val="10997F61"/>
     <w:multiLevelType w:val="multilevel"/>
     <w:tmpl w:val="03260358"/>
@@ -5218,7 +7419,112 @@
       </w:rPr>
     </w:lvl>
   </w:abstractNum>
-  <w:abstractNum w:abstractNumId="3" w15:restartNumberingAfterBreak="0">
+  <w:abstractNum w:abstractNumId="7" w15:restartNumberingAfterBreak="0">
+    <w:nsid w:val="1162225D"/>
+    <w:multiLevelType w:val="multilevel"/>
+    <w:tmpl w:val="15E66AAE"/>
+    <w:lvl w:ilvl="0">
+      <w:start w:val="1"/>
+      <w:numFmt w:val="decimal"/>
+      <w:lvlText w:val="%1."/>
+      <w:lvlJc w:val="left"/>
+      <w:pPr>
+        <w:tabs>
+          <w:tab w:val="num" w:pos="720"/>
+        </w:tabs>
+        <w:ind w:left="720" w:hanging="360"/>
+      </w:pPr>
+    </w:lvl>
+    <w:lvl w:ilvl="1" w:tentative="1">
+      <w:numFmt w:val="decimal"/>
+      <w:lvlText w:val="%2."/>
+      <w:lvlJc w:val="left"/>
+      <w:pPr>
+        <w:tabs>
+          <w:tab w:val="num" w:pos="1440"/>
+        </w:tabs>
+        <w:ind w:left="1440" w:hanging="360"/>
+      </w:pPr>
+    </w:lvl>
+    <w:lvl w:ilvl="2" w:tentative="1">
+      <w:numFmt w:val="decimal"/>
+      <w:lvlText w:val="%3."/>
+      <w:lvlJc w:val="left"/>
+      <w:pPr>
+        <w:tabs>
+          <w:tab w:val="num" w:pos="2160"/>
+        </w:tabs>
+        <w:ind w:left="2160" w:hanging="360"/>
+      </w:pPr>
+    </w:lvl>
+    <w:lvl w:ilvl="3" w:tentative="1">
+      <w:numFmt w:val="decimal"/>
+      <w:lvlText w:val="%4."/>
+      <w:lvlJc w:val="left"/>
+      <w:pPr>
+        <w:tabs>
+          <w:tab w:val="num" w:pos="2880"/>
+        </w:tabs>
+        <w:ind w:left="2880" w:hanging="360"/>
+      </w:pPr>
+    </w:lvl>
+    <w:lvl w:ilvl="4" w:tentative="1">
+      <w:numFmt w:val="decimal"/>
+      <w:lvlText w:val="%5."/>
+      <w:lvlJc w:val="left"/>
+      <w:pPr>
+        <w:tabs>
+          <w:tab w:val="num" w:pos="3600"/>
+        </w:tabs>
+        <w:ind w:left="3600" w:hanging="360"/>
+      </w:pPr>
+    </w:lvl>
+    <w:lvl w:ilvl="5" w:tentative="1">
+      <w:numFmt w:val="decimal"/>
+      <w:lvlText w:val="%6."/>
+      <w:lvlJc w:val="left"/>
+      <w:pPr>
+        <w:tabs>
+          <w:tab w:val="num" w:pos="4320"/>
+        </w:tabs>
+        <w:ind w:left="4320" w:hanging="360"/>
+      </w:pPr>
+    </w:lvl>
+    <w:lvl w:ilvl="6" w:tentative="1">
+      <w:numFmt w:val="decimal"/>
+      <w:lvlText w:val="%7."/>
+      <w:lvlJc w:val="left"/>
+      <w:pPr>
+        <w:tabs>
+          <w:tab w:val="num" w:pos="5040"/>
+        </w:tabs>
+        <w:ind w:left="5040" w:hanging="360"/>
+      </w:pPr>
+    </w:lvl>
+    <w:lvl w:ilvl="7" w:tentative="1">
+      <w:numFmt w:val="decimal"/>
+      <w:lvlText w:val="%8."/>
+      <w:lvlJc w:val="left"/>
+      <w:pPr>
+        <w:tabs>
+          <w:tab w:val="num" w:pos="5760"/>
+        </w:tabs>
+        <w:ind w:left="5760" w:hanging="360"/>
+      </w:pPr>
+    </w:lvl>
+    <w:lvl w:ilvl="8" w:tentative="1">
+      <w:numFmt w:val="decimal"/>
+      <w:lvlText w:val="%9."/>
+      <w:lvlJc w:val="left"/>
+      <w:pPr>
+        <w:tabs>
+          <w:tab w:val="num" w:pos="6480"/>
+        </w:tabs>
+        <w:ind w:left="6480" w:hanging="360"/>
+      </w:pPr>
+    </w:lvl>
+  </w:abstractNum>
+  <w:abstractNum w:abstractNumId="8" w15:restartNumberingAfterBreak="0">
     <w:nsid w:val="12660177"/>
     <w:multiLevelType w:val="multilevel"/>
     <w:tmpl w:val="B21209A4"/>
@@ -5323,7 +7629,253 @@
       </w:pPr>
     </w:lvl>
   </w:abstractNum>
-  <w:abstractNum w:abstractNumId="4" w15:restartNumberingAfterBreak="0">
+  <w:abstractNum w:abstractNumId="9" w15:restartNumberingAfterBreak="0">
+    <w:nsid w:val="13DF17ED"/>
+    <w:multiLevelType w:val="multilevel"/>
+    <w:tmpl w:val="42763F76"/>
+    <w:lvl w:ilvl="0">
+      <w:start w:val="1"/>
+      <w:numFmt w:val="decimal"/>
+      <w:lvlText w:val="%1."/>
+      <w:lvlJc w:val="left"/>
+      <w:pPr>
+        <w:tabs>
+          <w:tab w:val="num" w:pos="720"/>
+        </w:tabs>
+        <w:ind w:left="720" w:hanging="360"/>
+      </w:pPr>
+    </w:lvl>
+    <w:lvl w:ilvl="1" w:tentative="1">
+      <w:numFmt w:val="decimal"/>
+      <w:lvlText w:val="%2."/>
+      <w:lvlJc w:val="left"/>
+      <w:pPr>
+        <w:tabs>
+          <w:tab w:val="num" w:pos="1440"/>
+        </w:tabs>
+        <w:ind w:left="1440" w:hanging="360"/>
+      </w:pPr>
+    </w:lvl>
+    <w:lvl w:ilvl="2" w:tentative="1">
+      <w:numFmt w:val="decimal"/>
+      <w:lvlText w:val="%3."/>
+      <w:lvlJc w:val="left"/>
+      <w:pPr>
+        <w:tabs>
+          <w:tab w:val="num" w:pos="2160"/>
+        </w:tabs>
+        <w:ind w:left="2160" w:hanging="360"/>
+      </w:pPr>
+    </w:lvl>
+    <w:lvl w:ilvl="3" w:tentative="1">
+      <w:numFmt w:val="decimal"/>
+      <w:lvlText w:val="%4."/>
+      <w:lvlJc w:val="left"/>
+      <w:pPr>
+        <w:tabs>
+          <w:tab w:val="num" w:pos="2880"/>
+        </w:tabs>
+        <w:ind w:left="2880" w:hanging="360"/>
+      </w:pPr>
+    </w:lvl>
+    <w:lvl w:ilvl="4" w:tentative="1">
+      <w:numFmt w:val="decimal"/>
+      <w:lvlText w:val="%5."/>
+      <w:lvlJc w:val="left"/>
+      <w:pPr>
+        <w:tabs>
+          <w:tab w:val="num" w:pos="3600"/>
+        </w:tabs>
+        <w:ind w:left="3600" w:hanging="360"/>
+      </w:pPr>
+    </w:lvl>
+    <w:lvl w:ilvl="5" w:tentative="1">
+      <w:numFmt w:val="decimal"/>
+      <w:lvlText w:val="%6."/>
+      <w:lvlJc w:val="left"/>
+      <w:pPr>
+        <w:tabs>
+          <w:tab w:val="num" w:pos="4320"/>
+        </w:tabs>
+        <w:ind w:left="4320" w:hanging="360"/>
+      </w:pPr>
+    </w:lvl>
+    <w:lvl w:ilvl="6" w:tentative="1">
+      <w:numFmt w:val="decimal"/>
+      <w:lvlText w:val="%7."/>
+      <w:lvlJc w:val="left"/>
+      <w:pPr>
+        <w:tabs>
+          <w:tab w:val="num" w:pos="5040"/>
+        </w:tabs>
+        <w:ind w:left="5040" w:hanging="360"/>
+      </w:pPr>
+    </w:lvl>
+    <w:lvl w:ilvl="7" w:tentative="1">
+      <w:numFmt w:val="decimal"/>
+      <w:lvlText w:val="%8."/>
+      <w:lvlJc w:val="left"/>
+      <w:pPr>
+        <w:tabs>
+          <w:tab w:val="num" w:pos="5760"/>
+        </w:tabs>
+        <w:ind w:left="5760" w:hanging="360"/>
+      </w:pPr>
+    </w:lvl>
+    <w:lvl w:ilvl="8" w:tentative="1">
+      <w:numFmt w:val="decimal"/>
+      <w:lvlText w:val="%9."/>
+      <w:lvlJc w:val="left"/>
+      <w:pPr>
+        <w:tabs>
+          <w:tab w:val="num" w:pos="6480"/>
+        </w:tabs>
+        <w:ind w:left="6480" w:hanging="360"/>
+      </w:pPr>
+    </w:lvl>
+  </w:abstractNum>
+  <w:abstractNum w:abstractNumId="10" w15:restartNumberingAfterBreak="0">
+    <w:nsid w:val="15CD1DA2"/>
+    <w:multiLevelType w:val="multilevel"/>
+    <w:tmpl w:val="F094EAFE"/>
+    <w:lvl w:ilvl="0">
+      <w:start w:val="1"/>
+      <w:numFmt w:val="bullet"/>
+      <w:lvlText w:val=""/>
+      <w:lvlJc w:val="left"/>
+      <w:pPr>
+        <w:tabs>
+          <w:tab w:val="num" w:pos="720"/>
+        </w:tabs>
+        <w:ind w:left="720" w:hanging="360"/>
+      </w:pPr>
+      <w:rPr>
+        <w:rFonts w:ascii="Symbol" w:hAnsi="Symbol" w:hint="default"/>
+        <w:sz w:val="20"/>
+      </w:rPr>
+    </w:lvl>
+    <w:lvl w:ilvl="1" w:tentative="1">
+      <w:numFmt w:val="bullet"/>
+      <w:lvlText w:val="o"/>
+      <w:lvlJc w:val="left"/>
+      <w:pPr>
+        <w:tabs>
+          <w:tab w:val="num" w:pos="1440"/>
+        </w:tabs>
+        <w:ind w:left="1440" w:hanging="360"/>
+      </w:pPr>
+      <w:rPr>
+        <w:rFonts w:ascii="Courier New" w:hAnsi="Courier New" w:hint="default"/>
+        <w:sz w:val="20"/>
+      </w:rPr>
+    </w:lvl>
+    <w:lvl w:ilvl="2" w:tentative="1">
+      <w:numFmt w:val="bullet"/>
+      <w:lvlText w:val=""/>
+      <w:lvlJc w:val="left"/>
+      <w:pPr>
+        <w:tabs>
+          <w:tab w:val="num" w:pos="2160"/>
+        </w:tabs>
+        <w:ind w:left="2160" w:hanging="360"/>
+      </w:pPr>
+      <w:rPr>
+        <w:rFonts w:ascii="Wingdings" w:hAnsi="Wingdings" w:hint="default"/>
+        <w:sz w:val="20"/>
+      </w:rPr>
+    </w:lvl>
+    <w:lvl w:ilvl="3" w:tentative="1">
+      <w:numFmt w:val="bullet"/>
+      <w:lvlText w:val=""/>
+      <w:lvlJc w:val="left"/>
+      <w:pPr>
+        <w:tabs>
+          <w:tab w:val="num" w:pos="2880"/>
+        </w:tabs>
+        <w:ind w:left="2880" w:hanging="360"/>
+      </w:pPr>
+      <w:rPr>
+        <w:rFonts w:ascii="Wingdings" w:hAnsi="Wingdings" w:hint="default"/>
+        <w:sz w:val="20"/>
+      </w:rPr>
+    </w:lvl>
+    <w:lvl w:ilvl="4" w:tentative="1">
+      <w:numFmt w:val="bullet"/>
+      <w:lvlText w:val=""/>
+      <w:lvlJc w:val="left"/>
+      <w:pPr>
+        <w:tabs>
+          <w:tab w:val="num" w:pos="3600"/>
+        </w:tabs>
+        <w:ind w:left="3600" w:hanging="360"/>
+      </w:pPr>
+      <w:rPr>
+        <w:rFonts w:ascii="Wingdings" w:hAnsi="Wingdings" w:hint="default"/>
+        <w:sz w:val="20"/>
+      </w:rPr>
+    </w:lvl>
+    <w:lvl w:ilvl="5" w:tentative="1">
+      <w:numFmt w:val="bullet"/>
+      <w:lvlText w:val=""/>
+      <w:lvlJc w:val="left"/>
+      <w:pPr>
+        <w:tabs>
+          <w:tab w:val="num" w:pos="4320"/>
+        </w:tabs>
+        <w:ind w:left="4320" w:hanging="360"/>
+      </w:pPr>
+      <w:rPr>
+        <w:rFonts w:ascii="Wingdings" w:hAnsi="Wingdings" w:hint="default"/>
+        <w:sz w:val="20"/>
+      </w:rPr>
+    </w:lvl>
+    <w:lvl w:ilvl="6" w:tentative="1">
+      <w:numFmt w:val="bullet"/>
+      <w:lvlText w:val=""/>
+      <w:lvlJc w:val="left"/>
+      <w:pPr>
+        <w:tabs>
+          <w:tab w:val="num" w:pos="5040"/>
+        </w:tabs>
+        <w:ind w:left="5040" w:hanging="360"/>
+      </w:pPr>
+      <w:rPr>
+        <w:rFonts w:ascii="Wingdings" w:hAnsi="Wingdings" w:hint="default"/>
+        <w:sz w:val="20"/>
+      </w:rPr>
+    </w:lvl>
+    <w:lvl w:ilvl="7" w:tentative="1">
+      <w:numFmt w:val="bullet"/>
+      <w:lvlText w:val=""/>
+      <w:lvlJc w:val="left"/>
+      <w:pPr>
+        <w:tabs>
+          <w:tab w:val="num" w:pos="5760"/>
+        </w:tabs>
+        <w:ind w:left="5760" w:hanging="360"/>
+      </w:pPr>
+      <w:rPr>
+        <w:rFonts w:ascii="Wingdings" w:hAnsi="Wingdings" w:hint="default"/>
+        <w:sz w:val="20"/>
+      </w:rPr>
+    </w:lvl>
+    <w:lvl w:ilvl="8" w:tentative="1">
+      <w:numFmt w:val="bullet"/>
+      <w:lvlText w:val=""/>
+      <w:lvlJc w:val="left"/>
+      <w:pPr>
+        <w:tabs>
+          <w:tab w:val="num" w:pos="6480"/>
+        </w:tabs>
+        <w:ind w:left="6480" w:hanging="360"/>
+      </w:pPr>
+      <w:rPr>
+        <w:rFonts w:ascii="Wingdings" w:hAnsi="Wingdings" w:hint="default"/>
+        <w:sz w:val="20"/>
+      </w:rPr>
+    </w:lvl>
+  </w:abstractNum>
+  <w:abstractNum w:abstractNumId="11" w15:restartNumberingAfterBreak="0">
     <w:nsid w:val="160D2F17"/>
     <w:multiLevelType w:val="multilevel"/>
     <w:tmpl w:val="719AA6F4"/>
@@ -5432,7 +7984,7 @@
       </w:pPr>
     </w:lvl>
   </w:abstractNum>
-  <w:abstractNum w:abstractNumId="5" w15:restartNumberingAfterBreak="0">
+  <w:abstractNum w:abstractNumId="12" w15:restartNumberingAfterBreak="0">
     <w:nsid w:val="168B1334"/>
     <w:multiLevelType w:val="multilevel"/>
     <w:tmpl w:val="D0FE1BAC"/>
@@ -5537,7 +8089,112 @@
       </w:pPr>
     </w:lvl>
   </w:abstractNum>
-  <w:abstractNum w:abstractNumId="6" w15:restartNumberingAfterBreak="0">
+  <w:abstractNum w:abstractNumId="13" w15:restartNumberingAfterBreak="0">
+    <w:nsid w:val="181A52E0"/>
+    <w:multiLevelType w:val="multilevel"/>
+    <w:tmpl w:val="3D3C72A0"/>
+    <w:lvl w:ilvl="0">
+      <w:start w:val="1"/>
+      <w:numFmt w:val="decimal"/>
+      <w:lvlText w:val="%1."/>
+      <w:lvlJc w:val="left"/>
+      <w:pPr>
+        <w:tabs>
+          <w:tab w:val="num" w:pos="720"/>
+        </w:tabs>
+        <w:ind w:left="720" w:hanging="360"/>
+      </w:pPr>
+    </w:lvl>
+    <w:lvl w:ilvl="1" w:tentative="1">
+      <w:numFmt w:val="decimal"/>
+      <w:lvlText w:val="%2."/>
+      <w:lvlJc w:val="left"/>
+      <w:pPr>
+        <w:tabs>
+          <w:tab w:val="num" w:pos="1440"/>
+        </w:tabs>
+        <w:ind w:left="1440" w:hanging="360"/>
+      </w:pPr>
+    </w:lvl>
+    <w:lvl w:ilvl="2" w:tentative="1">
+      <w:numFmt w:val="decimal"/>
+      <w:lvlText w:val="%3."/>
+      <w:lvlJc w:val="left"/>
+      <w:pPr>
+        <w:tabs>
+          <w:tab w:val="num" w:pos="2160"/>
+        </w:tabs>
+        <w:ind w:left="2160" w:hanging="360"/>
+      </w:pPr>
+    </w:lvl>
+    <w:lvl w:ilvl="3" w:tentative="1">
+      <w:numFmt w:val="decimal"/>
+      <w:lvlText w:val="%4."/>
+      <w:lvlJc w:val="left"/>
+      <w:pPr>
+        <w:tabs>
+          <w:tab w:val="num" w:pos="2880"/>
+        </w:tabs>
+        <w:ind w:left="2880" w:hanging="360"/>
+      </w:pPr>
+    </w:lvl>
+    <w:lvl w:ilvl="4" w:tentative="1">
+      <w:numFmt w:val="decimal"/>
+      <w:lvlText w:val="%5."/>
+      <w:lvlJc w:val="left"/>
+      <w:pPr>
+        <w:tabs>
+          <w:tab w:val="num" w:pos="3600"/>
+        </w:tabs>
+        <w:ind w:left="3600" w:hanging="360"/>
+      </w:pPr>
+    </w:lvl>
+    <w:lvl w:ilvl="5" w:tentative="1">
+      <w:numFmt w:val="decimal"/>
+      <w:lvlText w:val="%6."/>
+      <w:lvlJc w:val="left"/>
+      <w:pPr>
+        <w:tabs>
+          <w:tab w:val="num" w:pos="4320"/>
+        </w:tabs>
+        <w:ind w:left="4320" w:hanging="360"/>
+      </w:pPr>
+    </w:lvl>
+    <w:lvl w:ilvl="6" w:tentative="1">
+      <w:numFmt w:val="decimal"/>
+      <w:lvlText w:val="%7."/>
+      <w:lvlJc w:val="left"/>
+      <w:pPr>
+        <w:tabs>
+          <w:tab w:val="num" w:pos="5040"/>
+        </w:tabs>
+        <w:ind w:left="5040" w:hanging="360"/>
+      </w:pPr>
+    </w:lvl>
+    <w:lvl w:ilvl="7" w:tentative="1">
+      <w:numFmt w:val="decimal"/>
+      <w:lvlText w:val="%8."/>
+      <w:lvlJc w:val="left"/>
+      <w:pPr>
+        <w:tabs>
+          <w:tab w:val="num" w:pos="5760"/>
+        </w:tabs>
+        <w:ind w:left="5760" w:hanging="360"/>
+      </w:pPr>
+    </w:lvl>
+    <w:lvl w:ilvl="8" w:tentative="1">
+      <w:numFmt w:val="decimal"/>
+      <w:lvlText w:val="%9."/>
+      <w:lvlJc w:val="left"/>
+      <w:pPr>
+        <w:tabs>
+          <w:tab w:val="num" w:pos="6480"/>
+        </w:tabs>
+        <w:ind w:left="6480" w:hanging="360"/>
+      </w:pPr>
+    </w:lvl>
+  </w:abstractNum>
+  <w:abstractNum w:abstractNumId="14" w15:restartNumberingAfterBreak="0">
     <w:nsid w:val="1B387137"/>
     <w:multiLevelType w:val="multilevel"/>
     <w:tmpl w:val="250A3726"/>
@@ -5678,7 +8335,955 @@
       </w:rPr>
     </w:lvl>
   </w:abstractNum>
-  <w:abstractNum w:abstractNumId="7" w15:restartNumberingAfterBreak="0">
+  <w:abstractNum w:abstractNumId="15" w15:restartNumberingAfterBreak="0">
+    <w:nsid w:val="1FF94651"/>
+    <w:multiLevelType w:val="multilevel"/>
+    <w:tmpl w:val="9BDCB022"/>
+    <w:lvl w:ilvl="0">
+      <w:start w:val="1"/>
+      <w:numFmt w:val="decimal"/>
+      <w:lvlText w:val="%1."/>
+      <w:lvlJc w:val="left"/>
+      <w:pPr>
+        <w:tabs>
+          <w:tab w:val="num" w:pos="720"/>
+        </w:tabs>
+        <w:ind w:left="720" w:hanging="360"/>
+      </w:pPr>
+    </w:lvl>
+    <w:lvl w:ilvl="1" w:tentative="1">
+      <w:numFmt w:val="decimal"/>
+      <w:lvlText w:val="%2."/>
+      <w:lvlJc w:val="left"/>
+      <w:pPr>
+        <w:tabs>
+          <w:tab w:val="num" w:pos="1440"/>
+        </w:tabs>
+        <w:ind w:left="1440" w:hanging="360"/>
+      </w:pPr>
+    </w:lvl>
+    <w:lvl w:ilvl="2" w:tentative="1">
+      <w:numFmt w:val="decimal"/>
+      <w:lvlText w:val="%3."/>
+      <w:lvlJc w:val="left"/>
+      <w:pPr>
+        <w:tabs>
+          <w:tab w:val="num" w:pos="2160"/>
+        </w:tabs>
+        <w:ind w:left="2160" w:hanging="360"/>
+      </w:pPr>
+    </w:lvl>
+    <w:lvl w:ilvl="3" w:tentative="1">
+      <w:numFmt w:val="decimal"/>
+      <w:lvlText w:val="%4."/>
+      <w:lvlJc w:val="left"/>
+      <w:pPr>
+        <w:tabs>
+          <w:tab w:val="num" w:pos="2880"/>
+        </w:tabs>
+        <w:ind w:left="2880" w:hanging="360"/>
+      </w:pPr>
+    </w:lvl>
+    <w:lvl w:ilvl="4" w:tentative="1">
+      <w:numFmt w:val="decimal"/>
+      <w:lvlText w:val="%5."/>
+      <w:lvlJc w:val="left"/>
+      <w:pPr>
+        <w:tabs>
+          <w:tab w:val="num" w:pos="3600"/>
+        </w:tabs>
+        <w:ind w:left="3600" w:hanging="360"/>
+      </w:pPr>
+    </w:lvl>
+    <w:lvl w:ilvl="5" w:tentative="1">
+      <w:numFmt w:val="decimal"/>
+      <w:lvlText w:val="%6."/>
+      <w:lvlJc w:val="left"/>
+      <w:pPr>
+        <w:tabs>
+          <w:tab w:val="num" w:pos="4320"/>
+        </w:tabs>
+        <w:ind w:left="4320" w:hanging="360"/>
+      </w:pPr>
+    </w:lvl>
+    <w:lvl w:ilvl="6" w:tentative="1">
+      <w:numFmt w:val="decimal"/>
+      <w:lvlText w:val="%7."/>
+      <w:lvlJc w:val="left"/>
+      <w:pPr>
+        <w:tabs>
+          <w:tab w:val="num" w:pos="5040"/>
+        </w:tabs>
+        <w:ind w:left="5040" w:hanging="360"/>
+      </w:pPr>
+    </w:lvl>
+    <w:lvl w:ilvl="7" w:tentative="1">
+      <w:numFmt w:val="decimal"/>
+      <w:lvlText w:val="%8."/>
+      <w:lvlJc w:val="left"/>
+      <w:pPr>
+        <w:tabs>
+          <w:tab w:val="num" w:pos="5760"/>
+        </w:tabs>
+        <w:ind w:left="5760" w:hanging="360"/>
+      </w:pPr>
+    </w:lvl>
+    <w:lvl w:ilvl="8" w:tentative="1">
+      <w:numFmt w:val="decimal"/>
+      <w:lvlText w:val="%9."/>
+      <w:lvlJc w:val="left"/>
+      <w:pPr>
+        <w:tabs>
+          <w:tab w:val="num" w:pos="6480"/>
+        </w:tabs>
+        <w:ind w:left="6480" w:hanging="360"/>
+      </w:pPr>
+    </w:lvl>
+  </w:abstractNum>
+  <w:abstractNum w:abstractNumId="16" w15:restartNumberingAfterBreak="0">
+    <w:nsid w:val="22B076F0"/>
+    <w:multiLevelType w:val="multilevel"/>
+    <w:tmpl w:val="49D24F9A"/>
+    <w:lvl w:ilvl="0">
+      <w:start w:val="1"/>
+      <w:numFmt w:val="decimal"/>
+      <w:lvlText w:val="%1."/>
+      <w:lvlJc w:val="left"/>
+      <w:pPr>
+        <w:tabs>
+          <w:tab w:val="num" w:pos="720"/>
+        </w:tabs>
+        <w:ind w:left="720" w:hanging="360"/>
+      </w:pPr>
+    </w:lvl>
+    <w:lvl w:ilvl="1" w:tentative="1">
+      <w:numFmt w:val="decimal"/>
+      <w:lvlText w:val="%2."/>
+      <w:lvlJc w:val="left"/>
+      <w:pPr>
+        <w:tabs>
+          <w:tab w:val="num" w:pos="1440"/>
+        </w:tabs>
+        <w:ind w:left="1440" w:hanging="360"/>
+      </w:pPr>
+    </w:lvl>
+    <w:lvl w:ilvl="2" w:tentative="1">
+      <w:numFmt w:val="decimal"/>
+      <w:lvlText w:val="%3."/>
+      <w:lvlJc w:val="left"/>
+      <w:pPr>
+        <w:tabs>
+          <w:tab w:val="num" w:pos="2160"/>
+        </w:tabs>
+        <w:ind w:left="2160" w:hanging="360"/>
+      </w:pPr>
+    </w:lvl>
+    <w:lvl w:ilvl="3" w:tentative="1">
+      <w:numFmt w:val="decimal"/>
+      <w:lvlText w:val="%4."/>
+      <w:lvlJc w:val="left"/>
+      <w:pPr>
+        <w:tabs>
+          <w:tab w:val="num" w:pos="2880"/>
+        </w:tabs>
+        <w:ind w:left="2880" w:hanging="360"/>
+      </w:pPr>
+    </w:lvl>
+    <w:lvl w:ilvl="4" w:tentative="1">
+      <w:numFmt w:val="decimal"/>
+      <w:lvlText w:val="%5."/>
+      <w:lvlJc w:val="left"/>
+      <w:pPr>
+        <w:tabs>
+          <w:tab w:val="num" w:pos="3600"/>
+        </w:tabs>
+        <w:ind w:left="3600" w:hanging="360"/>
+      </w:pPr>
+    </w:lvl>
+    <w:lvl w:ilvl="5" w:tentative="1">
+      <w:numFmt w:val="decimal"/>
+      <w:lvlText w:val="%6."/>
+      <w:lvlJc w:val="left"/>
+      <w:pPr>
+        <w:tabs>
+          <w:tab w:val="num" w:pos="4320"/>
+        </w:tabs>
+        <w:ind w:left="4320" w:hanging="360"/>
+      </w:pPr>
+    </w:lvl>
+    <w:lvl w:ilvl="6" w:tentative="1">
+      <w:numFmt w:val="decimal"/>
+      <w:lvlText w:val="%7."/>
+      <w:lvlJc w:val="left"/>
+      <w:pPr>
+        <w:tabs>
+          <w:tab w:val="num" w:pos="5040"/>
+        </w:tabs>
+        <w:ind w:left="5040" w:hanging="360"/>
+      </w:pPr>
+    </w:lvl>
+    <w:lvl w:ilvl="7" w:tentative="1">
+      <w:numFmt w:val="decimal"/>
+      <w:lvlText w:val="%8."/>
+      <w:lvlJc w:val="left"/>
+      <w:pPr>
+        <w:tabs>
+          <w:tab w:val="num" w:pos="5760"/>
+        </w:tabs>
+        <w:ind w:left="5760" w:hanging="360"/>
+      </w:pPr>
+    </w:lvl>
+    <w:lvl w:ilvl="8" w:tentative="1">
+      <w:numFmt w:val="decimal"/>
+      <w:lvlText w:val="%9."/>
+      <w:lvlJc w:val="left"/>
+      <w:pPr>
+        <w:tabs>
+          <w:tab w:val="num" w:pos="6480"/>
+        </w:tabs>
+        <w:ind w:left="6480" w:hanging="360"/>
+      </w:pPr>
+    </w:lvl>
+  </w:abstractNum>
+  <w:abstractNum w:abstractNumId="17" w15:restartNumberingAfterBreak="0">
+    <w:nsid w:val="30091313"/>
+    <w:multiLevelType w:val="multilevel"/>
+    <w:tmpl w:val="D4EA9614"/>
+    <w:lvl w:ilvl="0">
+      <w:start w:val="1"/>
+      <w:numFmt w:val="decimal"/>
+      <w:lvlText w:val="%1."/>
+      <w:lvlJc w:val="left"/>
+      <w:pPr>
+        <w:tabs>
+          <w:tab w:val="num" w:pos="720"/>
+        </w:tabs>
+        <w:ind w:left="720" w:hanging="360"/>
+      </w:pPr>
+    </w:lvl>
+    <w:lvl w:ilvl="1" w:tentative="1">
+      <w:numFmt w:val="decimal"/>
+      <w:lvlText w:val="%2."/>
+      <w:lvlJc w:val="left"/>
+      <w:pPr>
+        <w:tabs>
+          <w:tab w:val="num" w:pos="1440"/>
+        </w:tabs>
+        <w:ind w:left="1440" w:hanging="360"/>
+      </w:pPr>
+    </w:lvl>
+    <w:lvl w:ilvl="2" w:tentative="1">
+      <w:numFmt w:val="decimal"/>
+      <w:lvlText w:val="%3."/>
+      <w:lvlJc w:val="left"/>
+      <w:pPr>
+        <w:tabs>
+          <w:tab w:val="num" w:pos="2160"/>
+        </w:tabs>
+        <w:ind w:left="2160" w:hanging="360"/>
+      </w:pPr>
+    </w:lvl>
+    <w:lvl w:ilvl="3" w:tentative="1">
+      <w:numFmt w:val="decimal"/>
+      <w:lvlText w:val="%4."/>
+      <w:lvlJc w:val="left"/>
+      <w:pPr>
+        <w:tabs>
+          <w:tab w:val="num" w:pos="2880"/>
+        </w:tabs>
+        <w:ind w:left="2880" w:hanging="360"/>
+      </w:pPr>
+    </w:lvl>
+    <w:lvl w:ilvl="4" w:tentative="1">
+      <w:numFmt w:val="decimal"/>
+      <w:lvlText w:val="%5."/>
+      <w:lvlJc w:val="left"/>
+      <w:pPr>
+        <w:tabs>
+          <w:tab w:val="num" w:pos="3600"/>
+        </w:tabs>
+        <w:ind w:left="3600" w:hanging="360"/>
+      </w:pPr>
+    </w:lvl>
+    <w:lvl w:ilvl="5" w:tentative="1">
+      <w:numFmt w:val="decimal"/>
+      <w:lvlText w:val="%6."/>
+      <w:lvlJc w:val="left"/>
+      <w:pPr>
+        <w:tabs>
+          <w:tab w:val="num" w:pos="4320"/>
+        </w:tabs>
+        <w:ind w:left="4320" w:hanging="360"/>
+      </w:pPr>
+    </w:lvl>
+    <w:lvl w:ilvl="6" w:tentative="1">
+      <w:numFmt w:val="decimal"/>
+      <w:lvlText w:val="%7."/>
+      <w:lvlJc w:val="left"/>
+      <w:pPr>
+        <w:tabs>
+          <w:tab w:val="num" w:pos="5040"/>
+        </w:tabs>
+        <w:ind w:left="5040" w:hanging="360"/>
+      </w:pPr>
+    </w:lvl>
+    <w:lvl w:ilvl="7" w:tentative="1">
+      <w:numFmt w:val="decimal"/>
+      <w:lvlText w:val="%8."/>
+      <w:lvlJc w:val="left"/>
+      <w:pPr>
+        <w:tabs>
+          <w:tab w:val="num" w:pos="5760"/>
+        </w:tabs>
+        <w:ind w:left="5760" w:hanging="360"/>
+      </w:pPr>
+    </w:lvl>
+    <w:lvl w:ilvl="8" w:tentative="1">
+      <w:numFmt w:val="decimal"/>
+      <w:lvlText w:val="%9."/>
+      <w:lvlJc w:val="left"/>
+      <w:pPr>
+        <w:tabs>
+          <w:tab w:val="num" w:pos="6480"/>
+        </w:tabs>
+        <w:ind w:left="6480" w:hanging="360"/>
+      </w:pPr>
+    </w:lvl>
+  </w:abstractNum>
+  <w:abstractNum w:abstractNumId="18" w15:restartNumberingAfterBreak="0">
+    <w:nsid w:val="3037663A"/>
+    <w:multiLevelType w:val="multilevel"/>
+    <w:tmpl w:val="1D54883C"/>
+    <w:lvl w:ilvl="0">
+      <w:start w:val="1"/>
+      <w:numFmt w:val="decimal"/>
+      <w:lvlText w:val="%1."/>
+      <w:lvlJc w:val="left"/>
+      <w:pPr>
+        <w:tabs>
+          <w:tab w:val="num" w:pos="720"/>
+        </w:tabs>
+        <w:ind w:left="720" w:hanging="360"/>
+      </w:pPr>
+    </w:lvl>
+    <w:lvl w:ilvl="1" w:tentative="1">
+      <w:numFmt w:val="decimal"/>
+      <w:lvlText w:val="%2."/>
+      <w:lvlJc w:val="left"/>
+      <w:pPr>
+        <w:tabs>
+          <w:tab w:val="num" w:pos="1440"/>
+        </w:tabs>
+        <w:ind w:left="1440" w:hanging="360"/>
+      </w:pPr>
+    </w:lvl>
+    <w:lvl w:ilvl="2" w:tentative="1">
+      <w:numFmt w:val="decimal"/>
+      <w:lvlText w:val="%3."/>
+      <w:lvlJc w:val="left"/>
+      <w:pPr>
+        <w:tabs>
+          <w:tab w:val="num" w:pos="2160"/>
+        </w:tabs>
+        <w:ind w:left="2160" w:hanging="360"/>
+      </w:pPr>
+    </w:lvl>
+    <w:lvl w:ilvl="3" w:tentative="1">
+      <w:numFmt w:val="decimal"/>
+      <w:lvlText w:val="%4."/>
+      <w:lvlJc w:val="left"/>
+      <w:pPr>
+        <w:tabs>
+          <w:tab w:val="num" w:pos="2880"/>
+        </w:tabs>
+        <w:ind w:left="2880" w:hanging="360"/>
+      </w:pPr>
+    </w:lvl>
+    <w:lvl w:ilvl="4" w:tentative="1">
+      <w:numFmt w:val="decimal"/>
+      <w:lvlText w:val="%5."/>
+      <w:lvlJc w:val="left"/>
+      <w:pPr>
+        <w:tabs>
+          <w:tab w:val="num" w:pos="3600"/>
+        </w:tabs>
+        <w:ind w:left="3600" w:hanging="360"/>
+      </w:pPr>
+    </w:lvl>
+    <w:lvl w:ilvl="5" w:tentative="1">
+      <w:numFmt w:val="decimal"/>
+      <w:lvlText w:val="%6."/>
+      <w:lvlJc w:val="left"/>
+      <w:pPr>
+        <w:tabs>
+          <w:tab w:val="num" w:pos="4320"/>
+        </w:tabs>
+        <w:ind w:left="4320" w:hanging="360"/>
+      </w:pPr>
+    </w:lvl>
+    <w:lvl w:ilvl="6" w:tentative="1">
+      <w:numFmt w:val="decimal"/>
+      <w:lvlText w:val="%7."/>
+      <w:lvlJc w:val="left"/>
+      <w:pPr>
+        <w:tabs>
+          <w:tab w:val="num" w:pos="5040"/>
+        </w:tabs>
+        <w:ind w:left="5040" w:hanging="360"/>
+      </w:pPr>
+    </w:lvl>
+    <w:lvl w:ilvl="7" w:tentative="1">
+      <w:numFmt w:val="decimal"/>
+      <w:lvlText w:val="%8."/>
+      <w:lvlJc w:val="left"/>
+      <w:pPr>
+        <w:tabs>
+          <w:tab w:val="num" w:pos="5760"/>
+        </w:tabs>
+        <w:ind w:left="5760" w:hanging="360"/>
+      </w:pPr>
+    </w:lvl>
+    <w:lvl w:ilvl="8" w:tentative="1">
+      <w:numFmt w:val="decimal"/>
+      <w:lvlText w:val="%9."/>
+      <w:lvlJc w:val="left"/>
+      <w:pPr>
+        <w:tabs>
+          <w:tab w:val="num" w:pos="6480"/>
+        </w:tabs>
+        <w:ind w:left="6480" w:hanging="360"/>
+      </w:pPr>
+    </w:lvl>
+  </w:abstractNum>
+  <w:abstractNum w:abstractNumId="19" w15:restartNumberingAfterBreak="0">
+    <w:nsid w:val="3CB527B7"/>
+    <w:multiLevelType w:val="multilevel"/>
+    <w:tmpl w:val="AFEC63B0"/>
+    <w:lvl w:ilvl="0">
+      <w:start w:val="1"/>
+      <w:numFmt w:val="bullet"/>
+      <w:lvlText w:val=""/>
+      <w:lvlJc w:val="left"/>
+      <w:pPr>
+        <w:tabs>
+          <w:tab w:val="num" w:pos="720"/>
+        </w:tabs>
+        <w:ind w:left="720" w:hanging="360"/>
+      </w:pPr>
+      <w:rPr>
+        <w:rFonts w:ascii="Symbol" w:hAnsi="Symbol" w:hint="default"/>
+        <w:sz w:val="20"/>
+      </w:rPr>
+    </w:lvl>
+    <w:lvl w:ilvl="1" w:tentative="1">
+      <w:numFmt w:val="bullet"/>
+      <w:lvlText w:val="o"/>
+      <w:lvlJc w:val="left"/>
+      <w:pPr>
+        <w:tabs>
+          <w:tab w:val="num" w:pos="1440"/>
+        </w:tabs>
+        <w:ind w:left="1440" w:hanging="360"/>
+      </w:pPr>
+      <w:rPr>
+        <w:rFonts w:ascii="Courier New" w:hAnsi="Courier New" w:hint="default"/>
+        <w:sz w:val="20"/>
+      </w:rPr>
+    </w:lvl>
+    <w:lvl w:ilvl="2" w:tentative="1">
+      <w:numFmt w:val="bullet"/>
+      <w:lvlText w:val=""/>
+      <w:lvlJc w:val="left"/>
+      <w:pPr>
+        <w:tabs>
+          <w:tab w:val="num" w:pos="2160"/>
+        </w:tabs>
+        <w:ind w:left="2160" w:hanging="360"/>
+      </w:pPr>
+      <w:rPr>
+        <w:rFonts w:ascii="Wingdings" w:hAnsi="Wingdings" w:hint="default"/>
+        <w:sz w:val="20"/>
+      </w:rPr>
+    </w:lvl>
+    <w:lvl w:ilvl="3" w:tentative="1">
+      <w:numFmt w:val="bullet"/>
+      <w:lvlText w:val=""/>
+      <w:lvlJc w:val="left"/>
+      <w:pPr>
+        <w:tabs>
+          <w:tab w:val="num" w:pos="2880"/>
+        </w:tabs>
+        <w:ind w:left="2880" w:hanging="360"/>
+      </w:pPr>
+      <w:rPr>
+        <w:rFonts w:ascii="Wingdings" w:hAnsi="Wingdings" w:hint="default"/>
+        <w:sz w:val="20"/>
+      </w:rPr>
+    </w:lvl>
+    <w:lvl w:ilvl="4" w:tentative="1">
+      <w:numFmt w:val="bullet"/>
+      <w:lvlText w:val=""/>
+      <w:lvlJc w:val="left"/>
+      <w:pPr>
+        <w:tabs>
+          <w:tab w:val="num" w:pos="3600"/>
+        </w:tabs>
+        <w:ind w:left="3600" w:hanging="360"/>
+      </w:pPr>
+      <w:rPr>
+        <w:rFonts w:ascii="Wingdings" w:hAnsi="Wingdings" w:hint="default"/>
+        <w:sz w:val="20"/>
+      </w:rPr>
+    </w:lvl>
+    <w:lvl w:ilvl="5" w:tentative="1">
+      <w:numFmt w:val="bullet"/>
+      <w:lvlText w:val=""/>
+      <w:lvlJc w:val="left"/>
+      <w:pPr>
+        <w:tabs>
+          <w:tab w:val="num" w:pos="4320"/>
+        </w:tabs>
+        <w:ind w:left="4320" w:hanging="360"/>
+      </w:pPr>
+      <w:rPr>
+        <w:rFonts w:ascii="Wingdings" w:hAnsi="Wingdings" w:hint="default"/>
+        <w:sz w:val="20"/>
+      </w:rPr>
+    </w:lvl>
+    <w:lvl w:ilvl="6" w:tentative="1">
+      <w:numFmt w:val="bullet"/>
+      <w:lvlText w:val=""/>
+      <w:lvlJc w:val="left"/>
+      <w:pPr>
+        <w:tabs>
+          <w:tab w:val="num" w:pos="5040"/>
+        </w:tabs>
+        <w:ind w:left="5040" w:hanging="360"/>
+      </w:pPr>
+      <w:rPr>
+        <w:rFonts w:ascii="Wingdings" w:hAnsi="Wingdings" w:hint="default"/>
+        <w:sz w:val="20"/>
+      </w:rPr>
+    </w:lvl>
+    <w:lvl w:ilvl="7" w:tentative="1">
+      <w:numFmt w:val="bullet"/>
+      <w:lvlText w:val=""/>
+      <w:lvlJc w:val="left"/>
+      <w:pPr>
+        <w:tabs>
+          <w:tab w:val="num" w:pos="5760"/>
+        </w:tabs>
+        <w:ind w:left="5760" w:hanging="360"/>
+      </w:pPr>
+      <w:rPr>
+        <w:rFonts w:ascii="Wingdings" w:hAnsi="Wingdings" w:hint="default"/>
+        <w:sz w:val="20"/>
+      </w:rPr>
+    </w:lvl>
+    <w:lvl w:ilvl="8" w:tentative="1">
+      <w:numFmt w:val="bullet"/>
+      <w:lvlText w:val=""/>
+      <w:lvlJc w:val="left"/>
+      <w:pPr>
+        <w:tabs>
+          <w:tab w:val="num" w:pos="6480"/>
+        </w:tabs>
+        <w:ind w:left="6480" w:hanging="360"/>
+      </w:pPr>
+      <w:rPr>
+        <w:rFonts w:ascii="Wingdings" w:hAnsi="Wingdings" w:hint="default"/>
+        <w:sz w:val="20"/>
+      </w:rPr>
+    </w:lvl>
+  </w:abstractNum>
+  <w:abstractNum w:abstractNumId="20" w15:restartNumberingAfterBreak="0">
+    <w:nsid w:val="40F525EB"/>
+    <w:multiLevelType w:val="multilevel"/>
+    <w:tmpl w:val="A600F54E"/>
+    <w:lvl w:ilvl="0">
+      <w:start w:val="1"/>
+      <w:numFmt w:val="bullet"/>
+      <w:lvlText w:val=""/>
+      <w:lvlJc w:val="left"/>
+      <w:pPr>
+        <w:tabs>
+          <w:tab w:val="num" w:pos="720"/>
+        </w:tabs>
+        <w:ind w:left="720" w:hanging="360"/>
+      </w:pPr>
+      <w:rPr>
+        <w:rFonts w:ascii="Symbol" w:hAnsi="Symbol" w:hint="default"/>
+        <w:sz w:val="20"/>
+      </w:rPr>
+    </w:lvl>
+    <w:lvl w:ilvl="1" w:tentative="1">
+      <w:numFmt w:val="bullet"/>
+      <w:lvlText w:val="o"/>
+      <w:lvlJc w:val="left"/>
+      <w:pPr>
+        <w:tabs>
+          <w:tab w:val="num" w:pos="1440"/>
+        </w:tabs>
+        <w:ind w:left="1440" w:hanging="360"/>
+      </w:pPr>
+      <w:rPr>
+        <w:rFonts w:ascii="Courier New" w:hAnsi="Courier New" w:hint="default"/>
+        <w:sz w:val="20"/>
+      </w:rPr>
+    </w:lvl>
+    <w:lvl w:ilvl="2" w:tentative="1">
+      <w:numFmt w:val="bullet"/>
+      <w:lvlText w:val=""/>
+      <w:lvlJc w:val="left"/>
+      <w:pPr>
+        <w:tabs>
+          <w:tab w:val="num" w:pos="2160"/>
+        </w:tabs>
+        <w:ind w:left="2160" w:hanging="360"/>
+      </w:pPr>
+      <w:rPr>
+        <w:rFonts w:ascii="Wingdings" w:hAnsi="Wingdings" w:hint="default"/>
+        <w:sz w:val="20"/>
+      </w:rPr>
+    </w:lvl>
+    <w:lvl w:ilvl="3" w:tentative="1">
+      <w:numFmt w:val="bullet"/>
+      <w:lvlText w:val=""/>
+      <w:lvlJc w:val="left"/>
+      <w:pPr>
+        <w:tabs>
+          <w:tab w:val="num" w:pos="2880"/>
+        </w:tabs>
+        <w:ind w:left="2880" w:hanging="360"/>
+      </w:pPr>
+      <w:rPr>
+        <w:rFonts w:ascii="Wingdings" w:hAnsi="Wingdings" w:hint="default"/>
+        <w:sz w:val="20"/>
+      </w:rPr>
+    </w:lvl>
+    <w:lvl w:ilvl="4" w:tentative="1">
+      <w:numFmt w:val="bullet"/>
+      <w:lvlText w:val=""/>
+      <w:lvlJc w:val="left"/>
+      <w:pPr>
+        <w:tabs>
+          <w:tab w:val="num" w:pos="3600"/>
+        </w:tabs>
+        <w:ind w:left="3600" w:hanging="360"/>
+      </w:pPr>
+      <w:rPr>
+        <w:rFonts w:ascii="Wingdings" w:hAnsi="Wingdings" w:hint="default"/>
+        <w:sz w:val="20"/>
+      </w:rPr>
+    </w:lvl>
+    <w:lvl w:ilvl="5" w:tentative="1">
+      <w:numFmt w:val="bullet"/>
+      <w:lvlText w:val=""/>
+      <w:lvlJc w:val="left"/>
+      <w:pPr>
+        <w:tabs>
+          <w:tab w:val="num" w:pos="4320"/>
+        </w:tabs>
+        <w:ind w:left="4320" w:hanging="360"/>
+      </w:pPr>
+      <w:rPr>
+        <w:rFonts w:ascii="Wingdings" w:hAnsi="Wingdings" w:hint="default"/>
+        <w:sz w:val="20"/>
+      </w:rPr>
+    </w:lvl>
+    <w:lvl w:ilvl="6" w:tentative="1">
+      <w:numFmt w:val="bullet"/>
+      <w:lvlText w:val=""/>
+      <w:lvlJc w:val="left"/>
+      <w:pPr>
+        <w:tabs>
+          <w:tab w:val="num" w:pos="5040"/>
+        </w:tabs>
+        <w:ind w:left="5040" w:hanging="360"/>
+      </w:pPr>
+      <w:rPr>
+        <w:rFonts w:ascii="Wingdings" w:hAnsi="Wingdings" w:hint="default"/>
+        <w:sz w:val="20"/>
+      </w:rPr>
+    </w:lvl>
+    <w:lvl w:ilvl="7" w:tentative="1">
+      <w:numFmt w:val="bullet"/>
+      <w:lvlText w:val=""/>
+      <w:lvlJc w:val="left"/>
+      <w:pPr>
+        <w:tabs>
+          <w:tab w:val="num" w:pos="5760"/>
+        </w:tabs>
+        <w:ind w:left="5760" w:hanging="360"/>
+      </w:pPr>
+      <w:rPr>
+        <w:rFonts w:ascii="Wingdings" w:hAnsi="Wingdings" w:hint="default"/>
+        <w:sz w:val="20"/>
+      </w:rPr>
+    </w:lvl>
+    <w:lvl w:ilvl="8" w:tentative="1">
+      <w:numFmt w:val="bullet"/>
+      <w:lvlText w:val=""/>
+      <w:lvlJc w:val="left"/>
+      <w:pPr>
+        <w:tabs>
+          <w:tab w:val="num" w:pos="6480"/>
+        </w:tabs>
+        <w:ind w:left="6480" w:hanging="360"/>
+      </w:pPr>
+      <w:rPr>
+        <w:rFonts w:ascii="Wingdings" w:hAnsi="Wingdings" w:hint="default"/>
+        <w:sz w:val="20"/>
+      </w:rPr>
+    </w:lvl>
+  </w:abstractNum>
+  <w:abstractNum w:abstractNumId="21" w15:restartNumberingAfterBreak="0">
+    <w:nsid w:val="421C7955"/>
+    <w:multiLevelType w:val="multilevel"/>
+    <w:tmpl w:val="013CB4E8"/>
+    <w:lvl w:ilvl="0">
+      <w:start w:val="1"/>
+      <w:numFmt w:val="decimal"/>
+      <w:lvlText w:val="%1."/>
+      <w:lvlJc w:val="left"/>
+      <w:pPr>
+        <w:tabs>
+          <w:tab w:val="num" w:pos="720"/>
+        </w:tabs>
+        <w:ind w:left="720" w:hanging="360"/>
+      </w:pPr>
+    </w:lvl>
+    <w:lvl w:ilvl="1" w:tentative="1">
+      <w:numFmt w:val="decimal"/>
+      <w:lvlText w:val="%2."/>
+      <w:lvlJc w:val="left"/>
+      <w:pPr>
+        <w:tabs>
+          <w:tab w:val="num" w:pos="1440"/>
+        </w:tabs>
+        <w:ind w:left="1440" w:hanging="360"/>
+      </w:pPr>
+    </w:lvl>
+    <w:lvl w:ilvl="2" w:tentative="1">
+      <w:numFmt w:val="decimal"/>
+      <w:lvlText w:val="%3."/>
+      <w:lvlJc w:val="left"/>
+      <w:pPr>
+        <w:tabs>
+          <w:tab w:val="num" w:pos="2160"/>
+        </w:tabs>
+        <w:ind w:left="2160" w:hanging="360"/>
+      </w:pPr>
+    </w:lvl>
+    <w:lvl w:ilvl="3" w:tentative="1">
+      <w:numFmt w:val="decimal"/>
+      <w:lvlText w:val="%4."/>
+      <w:lvlJc w:val="left"/>
+      <w:pPr>
+        <w:tabs>
+          <w:tab w:val="num" w:pos="2880"/>
+        </w:tabs>
+        <w:ind w:left="2880" w:hanging="360"/>
+      </w:pPr>
+    </w:lvl>
+    <w:lvl w:ilvl="4" w:tentative="1">
+      <w:numFmt w:val="decimal"/>
+      <w:lvlText w:val="%5."/>
+      <w:lvlJc w:val="left"/>
+      <w:pPr>
+        <w:tabs>
+          <w:tab w:val="num" w:pos="3600"/>
+        </w:tabs>
+        <w:ind w:left="3600" w:hanging="360"/>
+      </w:pPr>
+    </w:lvl>
+    <w:lvl w:ilvl="5" w:tentative="1">
+      <w:numFmt w:val="decimal"/>
+      <w:lvlText w:val="%6."/>
+      <w:lvlJc w:val="left"/>
+      <w:pPr>
+        <w:tabs>
+          <w:tab w:val="num" w:pos="4320"/>
+        </w:tabs>
+        <w:ind w:left="4320" w:hanging="360"/>
+      </w:pPr>
+    </w:lvl>
+    <w:lvl w:ilvl="6" w:tentative="1">
+      <w:numFmt w:val="decimal"/>
+      <w:lvlText w:val="%7."/>
+      <w:lvlJc w:val="left"/>
+      <w:pPr>
+        <w:tabs>
+          <w:tab w:val="num" w:pos="5040"/>
+        </w:tabs>
+        <w:ind w:left="5040" w:hanging="360"/>
+      </w:pPr>
+    </w:lvl>
+    <w:lvl w:ilvl="7" w:tentative="1">
+      <w:numFmt w:val="decimal"/>
+      <w:lvlText w:val="%8."/>
+      <w:lvlJc w:val="left"/>
+      <w:pPr>
+        <w:tabs>
+          <w:tab w:val="num" w:pos="5760"/>
+        </w:tabs>
+        <w:ind w:left="5760" w:hanging="360"/>
+      </w:pPr>
+    </w:lvl>
+    <w:lvl w:ilvl="8" w:tentative="1">
+      <w:numFmt w:val="decimal"/>
+      <w:lvlText w:val="%9."/>
+      <w:lvlJc w:val="left"/>
+      <w:pPr>
+        <w:tabs>
+          <w:tab w:val="num" w:pos="6480"/>
+        </w:tabs>
+        <w:ind w:left="6480" w:hanging="360"/>
+      </w:pPr>
+    </w:lvl>
+  </w:abstractNum>
+  <w:abstractNum w:abstractNumId="22" w15:restartNumberingAfterBreak="0">
+    <w:nsid w:val="42711DCC"/>
+    <w:multiLevelType w:val="multilevel"/>
+    <w:tmpl w:val="AEC67984"/>
+    <w:lvl w:ilvl="0">
+      <w:start w:val="1"/>
+      <w:numFmt w:val="bullet"/>
+      <w:lvlText w:val=""/>
+      <w:lvlJc w:val="left"/>
+      <w:pPr>
+        <w:tabs>
+          <w:tab w:val="num" w:pos="720"/>
+        </w:tabs>
+        <w:ind w:left="720" w:hanging="360"/>
+      </w:pPr>
+      <w:rPr>
+        <w:rFonts w:ascii="Symbol" w:hAnsi="Symbol" w:hint="default"/>
+        <w:sz w:val="20"/>
+      </w:rPr>
+    </w:lvl>
+    <w:lvl w:ilvl="1" w:tentative="1">
+      <w:numFmt w:val="bullet"/>
+      <w:lvlText w:val="o"/>
+      <w:lvlJc w:val="left"/>
+      <w:pPr>
+        <w:tabs>
+          <w:tab w:val="num" w:pos="1440"/>
+        </w:tabs>
+        <w:ind w:left="1440" w:hanging="360"/>
+      </w:pPr>
+      <w:rPr>
+        <w:rFonts w:ascii="Courier New" w:hAnsi="Courier New" w:hint="default"/>
+        <w:sz w:val="20"/>
+      </w:rPr>
+    </w:lvl>
+    <w:lvl w:ilvl="2" w:tentative="1">
+      <w:numFmt w:val="bullet"/>
+      <w:lvlText w:val=""/>
+      <w:lvlJc w:val="left"/>
+      <w:pPr>
+        <w:tabs>
+          <w:tab w:val="num" w:pos="2160"/>
+        </w:tabs>
+        <w:ind w:left="2160" w:hanging="360"/>
+      </w:pPr>
+      <w:rPr>
+        <w:rFonts w:ascii="Wingdings" w:hAnsi="Wingdings" w:hint="default"/>
+        <w:sz w:val="20"/>
+      </w:rPr>
+    </w:lvl>
+    <w:lvl w:ilvl="3" w:tentative="1">
+      <w:numFmt w:val="bullet"/>
+      <w:lvlText w:val=""/>
+      <w:lvlJc w:val="left"/>
+      <w:pPr>
+        <w:tabs>
+          <w:tab w:val="num" w:pos="2880"/>
+        </w:tabs>
+        <w:ind w:left="2880" w:hanging="360"/>
+      </w:pPr>
+      <w:rPr>
+        <w:rFonts w:ascii="Wingdings" w:hAnsi="Wingdings" w:hint="default"/>
+        <w:sz w:val="20"/>
+      </w:rPr>
+    </w:lvl>
+    <w:lvl w:ilvl="4" w:tentative="1">
+      <w:numFmt w:val="bullet"/>
+      <w:lvlText w:val=""/>
+      <w:lvlJc w:val="left"/>
+      <w:pPr>
+        <w:tabs>
+          <w:tab w:val="num" w:pos="3600"/>
+        </w:tabs>
+        <w:ind w:left="3600" w:hanging="360"/>
+      </w:pPr>
+      <w:rPr>
+        <w:rFonts w:ascii="Wingdings" w:hAnsi="Wingdings" w:hint="default"/>
+        <w:sz w:val="20"/>
+      </w:rPr>
+    </w:lvl>
+    <w:lvl w:ilvl="5" w:tentative="1">
+      <w:numFmt w:val="bullet"/>
+      <w:lvlText w:val=""/>
+      <w:lvlJc w:val="left"/>
+      <w:pPr>
+        <w:tabs>
+          <w:tab w:val="num" w:pos="4320"/>
+        </w:tabs>
+        <w:ind w:left="4320" w:hanging="360"/>
+      </w:pPr>
+      <w:rPr>
+        <w:rFonts w:ascii="Wingdings" w:hAnsi="Wingdings" w:hint="default"/>
+        <w:sz w:val="20"/>
+      </w:rPr>
+    </w:lvl>
+    <w:lvl w:ilvl="6" w:tentative="1">
+      <w:numFmt w:val="bullet"/>
+      <w:lvlText w:val=""/>
+      <w:lvlJc w:val="left"/>
+      <w:pPr>
+        <w:tabs>
+          <w:tab w:val="num" w:pos="5040"/>
+        </w:tabs>
+        <w:ind w:left="5040" w:hanging="360"/>
+      </w:pPr>
+      <w:rPr>
+        <w:rFonts w:ascii="Wingdings" w:hAnsi="Wingdings" w:hint="default"/>
+        <w:sz w:val="20"/>
+      </w:rPr>
+    </w:lvl>
+    <w:lvl w:ilvl="7" w:tentative="1">
+      <w:numFmt w:val="bullet"/>
+      <w:lvlText w:val=""/>
+      <w:lvlJc w:val="left"/>
+      <w:pPr>
+        <w:tabs>
+          <w:tab w:val="num" w:pos="5760"/>
+        </w:tabs>
+        <w:ind w:left="5760" w:hanging="360"/>
+      </w:pPr>
+      <w:rPr>
+        <w:rFonts w:ascii="Wingdings" w:hAnsi="Wingdings" w:hint="default"/>
+        <w:sz w:val="20"/>
+      </w:rPr>
+    </w:lvl>
+    <w:lvl w:ilvl="8" w:tentative="1">
+      <w:numFmt w:val="bullet"/>
+      <w:lvlText w:val=""/>
+      <w:lvlJc w:val="left"/>
+      <w:pPr>
+        <w:tabs>
+          <w:tab w:val="num" w:pos="6480"/>
+        </w:tabs>
+        <w:ind w:left="6480" w:hanging="360"/>
+      </w:pPr>
+      <w:rPr>
+        <w:rFonts w:ascii="Wingdings" w:hAnsi="Wingdings" w:hint="default"/>
+        <w:sz w:val="20"/>
+      </w:rPr>
+    </w:lvl>
+  </w:abstractNum>
+  <w:abstractNum w:abstractNumId="23" w15:restartNumberingAfterBreak="0">
     <w:nsid w:val="456279ED"/>
     <w:multiLevelType w:val="multilevel"/>
     <w:tmpl w:val="935CD8E0"/>
@@ -5819,7 +9424,112 @@
       </w:rPr>
     </w:lvl>
   </w:abstractNum>
-  <w:abstractNum w:abstractNumId="8" w15:restartNumberingAfterBreak="0">
+  <w:abstractNum w:abstractNumId="24" w15:restartNumberingAfterBreak="0">
+    <w:nsid w:val="54173DEA"/>
+    <w:multiLevelType w:val="multilevel"/>
+    <w:tmpl w:val="EEC46796"/>
+    <w:lvl w:ilvl="0">
+      <w:start w:val="1"/>
+      <w:numFmt w:val="decimal"/>
+      <w:lvlText w:val="%1."/>
+      <w:lvlJc w:val="left"/>
+      <w:pPr>
+        <w:tabs>
+          <w:tab w:val="num" w:pos="720"/>
+        </w:tabs>
+        <w:ind w:left="720" w:hanging="360"/>
+      </w:pPr>
+    </w:lvl>
+    <w:lvl w:ilvl="1" w:tentative="1">
+      <w:numFmt w:val="decimal"/>
+      <w:lvlText w:val="%2."/>
+      <w:lvlJc w:val="left"/>
+      <w:pPr>
+        <w:tabs>
+          <w:tab w:val="num" w:pos="1440"/>
+        </w:tabs>
+        <w:ind w:left="1440" w:hanging="360"/>
+      </w:pPr>
+    </w:lvl>
+    <w:lvl w:ilvl="2" w:tentative="1">
+      <w:numFmt w:val="decimal"/>
+      <w:lvlText w:val="%3."/>
+      <w:lvlJc w:val="left"/>
+      <w:pPr>
+        <w:tabs>
+          <w:tab w:val="num" w:pos="2160"/>
+        </w:tabs>
+        <w:ind w:left="2160" w:hanging="360"/>
+      </w:pPr>
+    </w:lvl>
+    <w:lvl w:ilvl="3" w:tentative="1">
+      <w:numFmt w:val="decimal"/>
+      <w:lvlText w:val="%4."/>
+      <w:lvlJc w:val="left"/>
+      <w:pPr>
+        <w:tabs>
+          <w:tab w:val="num" w:pos="2880"/>
+        </w:tabs>
+        <w:ind w:left="2880" w:hanging="360"/>
+      </w:pPr>
+    </w:lvl>
+    <w:lvl w:ilvl="4" w:tentative="1">
+      <w:numFmt w:val="decimal"/>
+      <w:lvlText w:val="%5."/>
+      <w:lvlJc w:val="left"/>
+      <w:pPr>
+        <w:tabs>
+          <w:tab w:val="num" w:pos="3600"/>
+        </w:tabs>
+        <w:ind w:left="3600" w:hanging="360"/>
+      </w:pPr>
+    </w:lvl>
+    <w:lvl w:ilvl="5" w:tentative="1">
+      <w:numFmt w:val="decimal"/>
+      <w:lvlText w:val="%6."/>
+      <w:lvlJc w:val="left"/>
+      <w:pPr>
+        <w:tabs>
+          <w:tab w:val="num" w:pos="4320"/>
+        </w:tabs>
+        <w:ind w:left="4320" w:hanging="360"/>
+      </w:pPr>
+    </w:lvl>
+    <w:lvl w:ilvl="6" w:tentative="1">
+      <w:numFmt w:val="decimal"/>
+      <w:lvlText w:val="%7."/>
+      <w:lvlJc w:val="left"/>
+      <w:pPr>
+        <w:tabs>
+          <w:tab w:val="num" w:pos="5040"/>
+        </w:tabs>
+        <w:ind w:left="5040" w:hanging="360"/>
+      </w:pPr>
+    </w:lvl>
+    <w:lvl w:ilvl="7" w:tentative="1">
+      <w:numFmt w:val="decimal"/>
+      <w:lvlText w:val="%8."/>
+      <w:lvlJc w:val="left"/>
+      <w:pPr>
+        <w:tabs>
+          <w:tab w:val="num" w:pos="5760"/>
+        </w:tabs>
+        <w:ind w:left="5760" w:hanging="360"/>
+      </w:pPr>
+    </w:lvl>
+    <w:lvl w:ilvl="8" w:tentative="1">
+      <w:numFmt w:val="decimal"/>
+      <w:lvlText w:val="%9."/>
+      <w:lvlJc w:val="left"/>
+      <w:pPr>
+        <w:tabs>
+          <w:tab w:val="num" w:pos="6480"/>
+        </w:tabs>
+        <w:ind w:left="6480" w:hanging="360"/>
+      </w:pPr>
+    </w:lvl>
+  </w:abstractNum>
+  <w:abstractNum w:abstractNumId="25" w15:restartNumberingAfterBreak="0">
     <w:nsid w:val="57F34673"/>
     <w:multiLevelType w:val="multilevel"/>
     <w:tmpl w:val="BCD27506"/>
@@ -5924,7 +9634,217 @@
       </w:pPr>
     </w:lvl>
   </w:abstractNum>
-  <w:abstractNum w:abstractNumId="9" w15:restartNumberingAfterBreak="0">
+  <w:abstractNum w:abstractNumId="26" w15:restartNumberingAfterBreak="0">
+    <w:nsid w:val="58B84251"/>
+    <w:multiLevelType w:val="multilevel"/>
+    <w:tmpl w:val="C2DCE5A6"/>
+    <w:lvl w:ilvl="0">
+      <w:start w:val="1"/>
+      <w:numFmt w:val="decimal"/>
+      <w:lvlText w:val="%1."/>
+      <w:lvlJc w:val="left"/>
+      <w:pPr>
+        <w:tabs>
+          <w:tab w:val="num" w:pos="720"/>
+        </w:tabs>
+        <w:ind w:left="720" w:hanging="360"/>
+      </w:pPr>
+    </w:lvl>
+    <w:lvl w:ilvl="1" w:tentative="1">
+      <w:numFmt w:val="decimal"/>
+      <w:lvlText w:val="%2."/>
+      <w:lvlJc w:val="left"/>
+      <w:pPr>
+        <w:tabs>
+          <w:tab w:val="num" w:pos="1440"/>
+        </w:tabs>
+        <w:ind w:left="1440" w:hanging="360"/>
+      </w:pPr>
+    </w:lvl>
+    <w:lvl w:ilvl="2" w:tentative="1">
+      <w:numFmt w:val="decimal"/>
+      <w:lvlText w:val="%3."/>
+      <w:lvlJc w:val="left"/>
+      <w:pPr>
+        <w:tabs>
+          <w:tab w:val="num" w:pos="2160"/>
+        </w:tabs>
+        <w:ind w:left="2160" w:hanging="360"/>
+      </w:pPr>
+    </w:lvl>
+    <w:lvl w:ilvl="3" w:tentative="1">
+      <w:numFmt w:val="decimal"/>
+      <w:lvlText w:val="%4."/>
+      <w:lvlJc w:val="left"/>
+      <w:pPr>
+        <w:tabs>
+          <w:tab w:val="num" w:pos="2880"/>
+        </w:tabs>
+        <w:ind w:left="2880" w:hanging="360"/>
+      </w:pPr>
+    </w:lvl>
+    <w:lvl w:ilvl="4" w:tentative="1">
+      <w:numFmt w:val="decimal"/>
+      <w:lvlText w:val="%5."/>
+      <w:lvlJc w:val="left"/>
+      <w:pPr>
+        <w:tabs>
+          <w:tab w:val="num" w:pos="3600"/>
+        </w:tabs>
+        <w:ind w:left="3600" w:hanging="360"/>
+      </w:pPr>
+    </w:lvl>
+    <w:lvl w:ilvl="5" w:tentative="1">
+      <w:numFmt w:val="decimal"/>
+      <w:lvlText w:val="%6."/>
+      <w:lvlJc w:val="left"/>
+      <w:pPr>
+        <w:tabs>
+          <w:tab w:val="num" w:pos="4320"/>
+        </w:tabs>
+        <w:ind w:left="4320" w:hanging="360"/>
+      </w:pPr>
+    </w:lvl>
+    <w:lvl w:ilvl="6" w:tentative="1">
+      <w:numFmt w:val="decimal"/>
+      <w:lvlText w:val="%7."/>
+      <w:lvlJc w:val="left"/>
+      <w:pPr>
+        <w:tabs>
+          <w:tab w:val="num" w:pos="5040"/>
+        </w:tabs>
+        <w:ind w:left="5040" w:hanging="360"/>
+      </w:pPr>
+    </w:lvl>
+    <w:lvl w:ilvl="7" w:tentative="1">
+      <w:numFmt w:val="decimal"/>
+      <w:lvlText w:val="%8."/>
+      <w:lvlJc w:val="left"/>
+      <w:pPr>
+        <w:tabs>
+          <w:tab w:val="num" w:pos="5760"/>
+        </w:tabs>
+        <w:ind w:left="5760" w:hanging="360"/>
+      </w:pPr>
+    </w:lvl>
+    <w:lvl w:ilvl="8" w:tentative="1">
+      <w:numFmt w:val="decimal"/>
+      <w:lvlText w:val="%9."/>
+      <w:lvlJc w:val="left"/>
+      <w:pPr>
+        <w:tabs>
+          <w:tab w:val="num" w:pos="6480"/>
+        </w:tabs>
+        <w:ind w:left="6480" w:hanging="360"/>
+      </w:pPr>
+    </w:lvl>
+  </w:abstractNum>
+  <w:abstractNum w:abstractNumId="27" w15:restartNumberingAfterBreak="0">
+    <w:nsid w:val="598623D1"/>
+    <w:multiLevelType w:val="multilevel"/>
+    <w:tmpl w:val="7CB25E6E"/>
+    <w:lvl w:ilvl="0">
+      <w:start w:val="1"/>
+      <w:numFmt w:val="decimal"/>
+      <w:lvlText w:val="%1."/>
+      <w:lvlJc w:val="left"/>
+      <w:pPr>
+        <w:tabs>
+          <w:tab w:val="num" w:pos="720"/>
+        </w:tabs>
+        <w:ind w:left="720" w:hanging="360"/>
+      </w:pPr>
+    </w:lvl>
+    <w:lvl w:ilvl="1" w:tentative="1">
+      <w:numFmt w:val="decimal"/>
+      <w:lvlText w:val="%2."/>
+      <w:lvlJc w:val="left"/>
+      <w:pPr>
+        <w:tabs>
+          <w:tab w:val="num" w:pos="1440"/>
+        </w:tabs>
+        <w:ind w:left="1440" w:hanging="360"/>
+      </w:pPr>
+    </w:lvl>
+    <w:lvl w:ilvl="2" w:tentative="1">
+      <w:numFmt w:val="decimal"/>
+      <w:lvlText w:val="%3."/>
+      <w:lvlJc w:val="left"/>
+      <w:pPr>
+        <w:tabs>
+          <w:tab w:val="num" w:pos="2160"/>
+        </w:tabs>
+        <w:ind w:left="2160" w:hanging="360"/>
+      </w:pPr>
+    </w:lvl>
+    <w:lvl w:ilvl="3" w:tentative="1">
+      <w:numFmt w:val="decimal"/>
+      <w:lvlText w:val="%4."/>
+      <w:lvlJc w:val="left"/>
+      <w:pPr>
+        <w:tabs>
+          <w:tab w:val="num" w:pos="2880"/>
+        </w:tabs>
+        <w:ind w:left="2880" w:hanging="360"/>
+      </w:pPr>
+    </w:lvl>
+    <w:lvl w:ilvl="4" w:tentative="1">
+      <w:numFmt w:val="decimal"/>
+      <w:lvlText w:val="%5."/>
+      <w:lvlJc w:val="left"/>
+      <w:pPr>
+        <w:tabs>
+          <w:tab w:val="num" w:pos="3600"/>
+        </w:tabs>
+        <w:ind w:left="3600" w:hanging="360"/>
+      </w:pPr>
+    </w:lvl>
+    <w:lvl w:ilvl="5" w:tentative="1">
+      <w:numFmt w:val="decimal"/>
+      <w:lvlText w:val="%6."/>
+      <w:lvlJc w:val="left"/>
+      <w:pPr>
+        <w:tabs>
+          <w:tab w:val="num" w:pos="4320"/>
+        </w:tabs>
+        <w:ind w:left="4320" w:hanging="360"/>
+      </w:pPr>
+    </w:lvl>
+    <w:lvl w:ilvl="6" w:tentative="1">
+      <w:numFmt w:val="decimal"/>
+      <w:lvlText w:val="%7."/>
+      <w:lvlJc w:val="left"/>
+      <w:pPr>
+        <w:tabs>
+          <w:tab w:val="num" w:pos="5040"/>
+        </w:tabs>
+        <w:ind w:left="5040" w:hanging="360"/>
+      </w:pPr>
+    </w:lvl>
+    <w:lvl w:ilvl="7" w:tentative="1">
+      <w:numFmt w:val="decimal"/>
+      <w:lvlText w:val="%8."/>
+      <w:lvlJc w:val="left"/>
+      <w:pPr>
+        <w:tabs>
+          <w:tab w:val="num" w:pos="5760"/>
+        </w:tabs>
+        <w:ind w:left="5760" w:hanging="360"/>
+      </w:pPr>
+    </w:lvl>
+    <w:lvl w:ilvl="8" w:tentative="1">
+      <w:numFmt w:val="decimal"/>
+      <w:lvlText w:val="%9."/>
+      <w:lvlJc w:val="left"/>
+      <w:pPr>
+        <w:tabs>
+          <w:tab w:val="num" w:pos="6480"/>
+        </w:tabs>
+        <w:ind w:left="6480" w:hanging="360"/>
+      </w:pPr>
+    </w:lvl>
+  </w:abstractNum>
+  <w:abstractNum w:abstractNumId="28" w15:restartNumberingAfterBreak="0">
     <w:nsid w:val="5BE520E3"/>
     <w:multiLevelType w:val="multilevel"/>
     <w:tmpl w:val="969661B0"/>
@@ -6065,7 +9985,7 @@
       </w:rPr>
     </w:lvl>
   </w:abstractNum>
-  <w:abstractNum w:abstractNumId="10" w15:restartNumberingAfterBreak="0">
+  <w:abstractNum w:abstractNumId="29" w15:restartNumberingAfterBreak="0">
     <w:nsid w:val="5F01698A"/>
     <w:multiLevelType w:val="multilevel"/>
     <w:tmpl w:val="3232ED6C"/>
@@ -6170,38 +10090,782 @@
       </w:pPr>
     </w:lvl>
   </w:abstractNum>
+  <w:abstractNum w:abstractNumId="30" w15:restartNumberingAfterBreak="0">
+    <w:nsid w:val="5F0D50EC"/>
+    <w:multiLevelType w:val="multilevel"/>
+    <w:tmpl w:val="1DD00010"/>
+    <w:lvl w:ilvl="0">
+      <w:start w:val="1"/>
+      <w:numFmt w:val="decimal"/>
+      <w:lvlText w:val="%1-"/>
+      <w:lvlJc w:val="left"/>
+      <w:pPr>
+        <w:tabs>
+          <w:tab w:val="num" w:pos="720"/>
+        </w:tabs>
+        <w:ind w:left="720" w:hanging="360"/>
+      </w:pPr>
+      <w:rPr>
+        <w:rFonts w:ascii="Times New Roman" w:eastAsia="Times New Roman" w:hAnsi="Times New Roman" w:cs="Times New Roman"/>
+      </w:rPr>
+    </w:lvl>
+    <w:lvl w:ilvl="1" w:tentative="1">
+      <w:numFmt w:val="decimal"/>
+      <w:lvlText w:val="%2."/>
+      <w:lvlJc w:val="left"/>
+      <w:pPr>
+        <w:tabs>
+          <w:tab w:val="num" w:pos="1440"/>
+        </w:tabs>
+        <w:ind w:left="1440" w:hanging="360"/>
+      </w:pPr>
+    </w:lvl>
+    <w:lvl w:ilvl="2" w:tentative="1">
+      <w:numFmt w:val="decimal"/>
+      <w:lvlText w:val="%3."/>
+      <w:lvlJc w:val="left"/>
+      <w:pPr>
+        <w:tabs>
+          <w:tab w:val="num" w:pos="2160"/>
+        </w:tabs>
+        <w:ind w:left="2160" w:hanging="360"/>
+      </w:pPr>
+    </w:lvl>
+    <w:lvl w:ilvl="3" w:tentative="1">
+      <w:numFmt w:val="decimal"/>
+      <w:lvlText w:val="%4."/>
+      <w:lvlJc w:val="left"/>
+      <w:pPr>
+        <w:tabs>
+          <w:tab w:val="num" w:pos="2880"/>
+        </w:tabs>
+        <w:ind w:left="2880" w:hanging="360"/>
+      </w:pPr>
+    </w:lvl>
+    <w:lvl w:ilvl="4" w:tentative="1">
+      <w:numFmt w:val="decimal"/>
+      <w:lvlText w:val="%5."/>
+      <w:lvlJc w:val="left"/>
+      <w:pPr>
+        <w:tabs>
+          <w:tab w:val="num" w:pos="3600"/>
+        </w:tabs>
+        <w:ind w:left="3600" w:hanging="360"/>
+      </w:pPr>
+    </w:lvl>
+    <w:lvl w:ilvl="5" w:tentative="1">
+      <w:numFmt w:val="decimal"/>
+      <w:lvlText w:val="%6."/>
+      <w:lvlJc w:val="left"/>
+      <w:pPr>
+        <w:tabs>
+          <w:tab w:val="num" w:pos="4320"/>
+        </w:tabs>
+        <w:ind w:left="4320" w:hanging="360"/>
+      </w:pPr>
+    </w:lvl>
+    <w:lvl w:ilvl="6" w:tentative="1">
+      <w:numFmt w:val="decimal"/>
+      <w:lvlText w:val="%7."/>
+      <w:lvlJc w:val="left"/>
+      <w:pPr>
+        <w:tabs>
+          <w:tab w:val="num" w:pos="5040"/>
+        </w:tabs>
+        <w:ind w:left="5040" w:hanging="360"/>
+      </w:pPr>
+    </w:lvl>
+    <w:lvl w:ilvl="7" w:tentative="1">
+      <w:numFmt w:val="decimal"/>
+      <w:lvlText w:val="%8."/>
+      <w:lvlJc w:val="left"/>
+      <w:pPr>
+        <w:tabs>
+          <w:tab w:val="num" w:pos="5760"/>
+        </w:tabs>
+        <w:ind w:left="5760" w:hanging="360"/>
+      </w:pPr>
+    </w:lvl>
+    <w:lvl w:ilvl="8" w:tentative="1">
+      <w:numFmt w:val="decimal"/>
+      <w:lvlText w:val="%9."/>
+      <w:lvlJc w:val="left"/>
+      <w:pPr>
+        <w:tabs>
+          <w:tab w:val="num" w:pos="6480"/>
+        </w:tabs>
+        <w:ind w:left="6480" w:hanging="360"/>
+      </w:pPr>
+    </w:lvl>
+  </w:abstractNum>
+  <w:abstractNum w:abstractNumId="31" w15:restartNumberingAfterBreak="0">
+    <w:nsid w:val="5FF87EC6"/>
+    <w:multiLevelType w:val="multilevel"/>
+    <w:tmpl w:val="AD226B2A"/>
+    <w:lvl w:ilvl="0">
+      <w:start w:val="1"/>
+      <w:numFmt w:val="decimal"/>
+      <w:lvlText w:val="%1."/>
+      <w:lvlJc w:val="left"/>
+      <w:pPr>
+        <w:tabs>
+          <w:tab w:val="num" w:pos="720"/>
+        </w:tabs>
+        <w:ind w:left="720" w:hanging="360"/>
+      </w:pPr>
+    </w:lvl>
+    <w:lvl w:ilvl="1" w:tentative="1">
+      <w:numFmt w:val="decimal"/>
+      <w:lvlText w:val="%2."/>
+      <w:lvlJc w:val="left"/>
+      <w:pPr>
+        <w:tabs>
+          <w:tab w:val="num" w:pos="1440"/>
+        </w:tabs>
+        <w:ind w:left="1440" w:hanging="360"/>
+      </w:pPr>
+    </w:lvl>
+    <w:lvl w:ilvl="2" w:tentative="1">
+      <w:numFmt w:val="decimal"/>
+      <w:lvlText w:val="%3."/>
+      <w:lvlJc w:val="left"/>
+      <w:pPr>
+        <w:tabs>
+          <w:tab w:val="num" w:pos="2160"/>
+        </w:tabs>
+        <w:ind w:left="2160" w:hanging="360"/>
+      </w:pPr>
+    </w:lvl>
+    <w:lvl w:ilvl="3" w:tentative="1">
+      <w:numFmt w:val="decimal"/>
+      <w:lvlText w:val="%4."/>
+      <w:lvlJc w:val="left"/>
+      <w:pPr>
+        <w:tabs>
+          <w:tab w:val="num" w:pos="2880"/>
+        </w:tabs>
+        <w:ind w:left="2880" w:hanging="360"/>
+      </w:pPr>
+    </w:lvl>
+    <w:lvl w:ilvl="4" w:tentative="1">
+      <w:numFmt w:val="decimal"/>
+      <w:lvlText w:val="%5."/>
+      <w:lvlJc w:val="left"/>
+      <w:pPr>
+        <w:tabs>
+          <w:tab w:val="num" w:pos="3600"/>
+        </w:tabs>
+        <w:ind w:left="3600" w:hanging="360"/>
+      </w:pPr>
+    </w:lvl>
+    <w:lvl w:ilvl="5" w:tentative="1">
+      <w:numFmt w:val="decimal"/>
+      <w:lvlText w:val="%6."/>
+      <w:lvlJc w:val="left"/>
+      <w:pPr>
+        <w:tabs>
+          <w:tab w:val="num" w:pos="4320"/>
+        </w:tabs>
+        <w:ind w:left="4320" w:hanging="360"/>
+      </w:pPr>
+    </w:lvl>
+    <w:lvl w:ilvl="6" w:tentative="1">
+      <w:numFmt w:val="decimal"/>
+      <w:lvlText w:val="%7."/>
+      <w:lvlJc w:val="left"/>
+      <w:pPr>
+        <w:tabs>
+          <w:tab w:val="num" w:pos="5040"/>
+        </w:tabs>
+        <w:ind w:left="5040" w:hanging="360"/>
+      </w:pPr>
+    </w:lvl>
+    <w:lvl w:ilvl="7" w:tentative="1">
+      <w:numFmt w:val="decimal"/>
+      <w:lvlText w:val="%8."/>
+      <w:lvlJc w:val="left"/>
+      <w:pPr>
+        <w:tabs>
+          <w:tab w:val="num" w:pos="5760"/>
+        </w:tabs>
+        <w:ind w:left="5760" w:hanging="360"/>
+      </w:pPr>
+    </w:lvl>
+    <w:lvl w:ilvl="8" w:tentative="1">
+      <w:numFmt w:val="decimal"/>
+      <w:lvlText w:val="%9."/>
+      <w:lvlJc w:val="left"/>
+      <w:pPr>
+        <w:tabs>
+          <w:tab w:val="num" w:pos="6480"/>
+        </w:tabs>
+        <w:ind w:left="6480" w:hanging="360"/>
+      </w:pPr>
+    </w:lvl>
+  </w:abstractNum>
+  <w:abstractNum w:abstractNumId="32" w15:restartNumberingAfterBreak="0">
+    <w:nsid w:val="65C63713"/>
+    <w:multiLevelType w:val="multilevel"/>
+    <w:tmpl w:val="081214C2"/>
+    <w:lvl w:ilvl="0">
+      <w:start w:val="1"/>
+      <w:numFmt w:val="bullet"/>
+      <w:lvlText w:val=""/>
+      <w:lvlJc w:val="left"/>
+      <w:pPr>
+        <w:tabs>
+          <w:tab w:val="num" w:pos="720"/>
+        </w:tabs>
+        <w:ind w:left="720" w:hanging="360"/>
+      </w:pPr>
+      <w:rPr>
+        <w:rFonts w:ascii="Symbol" w:hAnsi="Symbol" w:hint="default"/>
+        <w:sz w:val="20"/>
+      </w:rPr>
+    </w:lvl>
+    <w:lvl w:ilvl="1" w:tentative="1">
+      <w:numFmt w:val="bullet"/>
+      <w:lvlText w:val="o"/>
+      <w:lvlJc w:val="left"/>
+      <w:pPr>
+        <w:tabs>
+          <w:tab w:val="num" w:pos="1440"/>
+        </w:tabs>
+        <w:ind w:left="1440" w:hanging="360"/>
+      </w:pPr>
+      <w:rPr>
+        <w:rFonts w:ascii="Courier New" w:hAnsi="Courier New" w:hint="default"/>
+        <w:sz w:val="20"/>
+      </w:rPr>
+    </w:lvl>
+    <w:lvl w:ilvl="2" w:tentative="1">
+      <w:numFmt w:val="bullet"/>
+      <w:lvlText w:val=""/>
+      <w:lvlJc w:val="left"/>
+      <w:pPr>
+        <w:tabs>
+          <w:tab w:val="num" w:pos="2160"/>
+        </w:tabs>
+        <w:ind w:left="2160" w:hanging="360"/>
+      </w:pPr>
+      <w:rPr>
+        <w:rFonts w:ascii="Wingdings" w:hAnsi="Wingdings" w:hint="default"/>
+        <w:sz w:val="20"/>
+      </w:rPr>
+    </w:lvl>
+    <w:lvl w:ilvl="3" w:tentative="1">
+      <w:numFmt w:val="bullet"/>
+      <w:lvlText w:val=""/>
+      <w:lvlJc w:val="left"/>
+      <w:pPr>
+        <w:tabs>
+          <w:tab w:val="num" w:pos="2880"/>
+        </w:tabs>
+        <w:ind w:left="2880" w:hanging="360"/>
+      </w:pPr>
+      <w:rPr>
+        <w:rFonts w:ascii="Wingdings" w:hAnsi="Wingdings" w:hint="default"/>
+        <w:sz w:val="20"/>
+      </w:rPr>
+    </w:lvl>
+    <w:lvl w:ilvl="4" w:tentative="1">
+      <w:numFmt w:val="bullet"/>
+      <w:lvlText w:val=""/>
+      <w:lvlJc w:val="left"/>
+      <w:pPr>
+        <w:tabs>
+          <w:tab w:val="num" w:pos="3600"/>
+        </w:tabs>
+        <w:ind w:left="3600" w:hanging="360"/>
+      </w:pPr>
+      <w:rPr>
+        <w:rFonts w:ascii="Wingdings" w:hAnsi="Wingdings" w:hint="default"/>
+        <w:sz w:val="20"/>
+      </w:rPr>
+    </w:lvl>
+    <w:lvl w:ilvl="5" w:tentative="1">
+      <w:numFmt w:val="bullet"/>
+      <w:lvlText w:val=""/>
+      <w:lvlJc w:val="left"/>
+      <w:pPr>
+        <w:tabs>
+          <w:tab w:val="num" w:pos="4320"/>
+        </w:tabs>
+        <w:ind w:left="4320" w:hanging="360"/>
+      </w:pPr>
+      <w:rPr>
+        <w:rFonts w:ascii="Wingdings" w:hAnsi="Wingdings" w:hint="default"/>
+        <w:sz w:val="20"/>
+      </w:rPr>
+    </w:lvl>
+    <w:lvl w:ilvl="6" w:tentative="1">
+      <w:numFmt w:val="bullet"/>
+      <w:lvlText w:val=""/>
+      <w:lvlJc w:val="left"/>
+      <w:pPr>
+        <w:tabs>
+          <w:tab w:val="num" w:pos="5040"/>
+        </w:tabs>
+        <w:ind w:left="5040" w:hanging="360"/>
+      </w:pPr>
+      <w:rPr>
+        <w:rFonts w:ascii="Wingdings" w:hAnsi="Wingdings" w:hint="default"/>
+        <w:sz w:val="20"/>
+      </w:rPr>
+    </w:lvl>
+    <w:lvl w:ilvl="7" w:tentative="1">
+      <w:numFmt w:val="bullet"/>
+      <w:lvlText w:val=""/>
+      <w:lvlJc w:val="left"/>
+      <w:pPr>
+        <w:tabs>
+          <w:tab w:val="num" w:pos="5760"/>
+        </w:tabs>
+        <w:ind w:left="5760" w:hanging="360"/>
+      </w:pPr>
+      <w:rPr>
+        <w:rFonts w:ascii="Wingdings" w:hAnsi="Wingdings" w:hint="default"/>
+        <w:sz w:val="20"/>
+      </w:rPr>
+    </w:lvl>
+    <w:lvl w:ilvl="8" w:tentative="1">
+      <w:numFmt w:val="bullet"/>
+      <w:lvlText w:val=""/>
+      <w:lvlJc w:val="left"/>
+      <w:pPr>
+        <w:tabs>
+          <w:tab w:val="num" w:pos="6480"/>
+        </w:tabs>
+        <w:ind w:left="6480" w:hanging="360"/>
+      </w:pPr>
+      <w:rPr>
+        <w:rFonts w:ascii="Wingdings" w:hAnsi="Wingdings" w:hint="default"/>
+        <w:sz w:val="20"/>
+      </w:rPr>
+    </w:lvl>
+  </w:abstractNum>
+  <w:abstractNum w:abstractNumId="33" w15:restartNumberingAfterBreak="0">
+    <w:nsid w:val="6E3115BB"/>
+    <w:multiLevelType w:val="multilevel"/>
+    <w:tmpl w:val="D39E061A"/>
+    <w:lvl w:ilvl="0">
+      <w:start w:val="1"/>
+      <w:numFmt w:val="decimal"/>
+      <w:lvlText w:val="%1."/>
+      <w:lvlJc w:val="left"/>
+      <w:pPr>
+        <w:tabs>
+          <w:tab w:val="num" w:pos="720"/>
+        </w:tabs>
+        <w:ind w:left="720" w:hanging="360"/>
+      </w:pPr>
+    </w:lvl>
+    <w:lvl w:ilvl="1" w:tentative="1">
+      <w:numFmt w:val="decimal"/>
+      <w:lvlText w:val="%2."/>
+      <w:lvlJc w:val="left"/>
+      <w:pPr>
+        <w:tabs>
+          <w:tab w:val="num" w:pos="1440"/>
+        </w:tabs>
+        <w:ind w:left="1440" w:hanging="360"/>
+      </w:pPr>
+    </w:lvl>
+    <w:lvl w:ilvl="2" w:tentative="1">
+      <w:numFmt w:val="decimal"/>
+      <w:lvlText w:val="%3."/>
+      <w:lvlJc w:val="left"/>
+      <w:pPr>
+        <w:tabs>
+          <w:tab w:val="num" w:pos="2160"/>
+        </w:tabs>
+        <w:ind w:left="2160" w:hanging="360"/>
+      </w:pPr>
+    </w:lvl>
+    <w:lvl w:ilvl="3" w:tentative="1">
+      <w:numFmt w:val="decimal"/>
+      <w:lvlText w:val="%4."/>
+      <w:lvlJc w:val="left"/>
+      <w:pPr>
+        <w:tabs>
+          <w:tab w:val="num" w:pos="2880"/>
+        </w:tabs>
+        <w:ind w:left="2880" w:hanging="360"/>
+      </w:pPr>
+    </w:lvl>
+    <w:lvl w:ilvl="4" w:tentative="1">
+      <w:numFmt w:val="decimal"/>
+      <w:lvlText w:val="%5."/>
+      <w:lvlJc w:val="left"/>
+      <w:pPr>
+        <w:tabs>
+          <w:tab w:val="num" w:pos="3600"/>
+        </w:tabs>
+        <w:ind w:left="3600" w:hanging="360"/>
+      </w:pPr>
+    </w:lvl>
+    <w:lvl w:ilvl="5" w:tentative="1">
+      <w:numFmt w:val="decimal"/>
+      <w:lvlText w:val="%6."/>
+      <w:lvlJc w:val="left"/>
+      <w:pPr>
+        <w:tabs>
+          <w:tab w:val="num" w:pos="4320"/>
+        </w:tabs>
+        <w:ind w:left="4320" w:hanging="360"/>
+      </w:pPr>
+    </w:lvl>
+    <w:lvl w:ilvl="6" w:tentative="1">
+      <w:numFmt w:val="decimal"/>
+      <w:lvlText w:val="%7."/>
+      <w:lvlJc w:val="left"/>
+      <w:pPr>
+        <w:tabs>
+          <w:tab w:val="num" w:pos="5040"/>
+        </w:tabs>
+        <w:ind w:left="5040" w:hanging="360"/>
+      </w:pPr>
+    </w:lvl>
+    <w:lvl w:ilvl="7" w:tentative="1">
+      <w:numFmt w:val="decimal"/>
+      <w:lvlText w:val="%8."/>
+      <w:lvlJc w:val="left"/>
+      <w:pPr>
+        <w:tabs>
+          <w:tab w:val="num" w:pos="5760"/>
+        </w:tabs>
+        <w:ind w:left="5760" w:hanging="360"/>
+      </w:pPr>
+    </w:lvl>
+    <w:lvl w:ilvl="8" w:tentative="1">
+      <w:numFmt w:val="decimal"/>
+      <w:lvlText w:val="%9."/>
+      <w:lvlJc w:val="left"/>
+      <w:pPr>
+        <w:tabs>
+          <w:tab w:val="num" w:pos="6480"/>
+        </w:tabs>
+        <w:ind w:left="6480" w:hanging="360"/>
+      </w:pPr>
+    </w:lvl>
+  </w:abstractNum>
+  <w:abstractNum w:abstractNumId="34" w15:restartNumberingAfterBreak="0">
+    <w:nsid w:val="77EA2C87"/>
+    <w:multiLevelType w:val="multilevel"/>
+    <w:tmpl w:val="F1CA7CD6"/>
+    <w:lvl w:ilvl="0">
+      <w:start w:val="1"/>
+      <w:numFmt w:val="decimal"/>
+      <w:lvlText w:val="%1."/>
+      <w:lvlJc w:val="left"/>
+      <w:pPr>
+        <w:tabs>
+          <w:tab w:val="num" w:pos="720"/>
+        </w:tabs>
+        <w:ind w:left="720" w:hanging="360"/>
+      </w:pPr>
+    </w:lvl>
+    <w:lvl w:ilvl="1" w:tentative="1">
+      <w:numFmt w:val="decimal"/>
+      <w:lvlText w:val="%2."/>
+      <w:lvlJc w:val="left"/>
+      <w:pPr>
+        <w:tabs>
+          <w:tab w:val="num" w:pos="1440"/>
+        </w:tabs>
+        <w:ind w:left="1440" w:hanging="360"/>
+      </w:pPr>
+    </w:lvl>
+    <w:lvl w:ilvl="2" w:tentative="1">
+      <w:numFmt w:val="decimal"/>
+      <w:lvlText w:val="%3."/>
+      <w:lvlJc w:val="left"/>
+      <w:pPr>
+        <w:tabs>
+          <w:tab w:val="num" w:pos="2160"/>
+        </w:tabs>
+        <w:ind w:left="2160" w:hanging="360"/>
+      </w:pPr>
+    </w:lvl>
+    <w:lvl w:ilvl="3" w:tentative="1">
+      <w:numFmt w:val="decimal"/>
+      <w:lvlText w:val="%4."/>
+      <w:lvlJc w:val="left"/>
+      <w:pPr>
+        <w:tabs>
+          <w:tab w:val="num" w:pos="2880"/>
+        </w:tabs>
+        <w:ind w:left="2880" w:hanging="360"/>
+      </w:pPr>
+    </w:lvl>
+    <w:lvl w:ilvl="4" w:tentative="1">
+      <w:numFmt w:val="decimal"/>
+      <w:lvlText w:val="%5."/>
+      <w:lvlJc w:val="left"/>
+      <w:pPr>
+        <w:tabs>
+          <w:tab w:val="num" w:pos="3600"/>
+        </w:tabs>
+        <w:ind w:left="3600" w:hanging="360"/>
+      </w:pPr>
+    </w:lvl>
+    <w:lvl w:ilvl="5" w:tentative="1">
+      <w:numFmt w:val="decimal"/>
+      <w:lvlText w:val="%6."/>
+      <w:lvlJc w:val="left"/>
+      <w:pPr>
+        <w:tabs>
+          <w:tab w:val="num" w:pos="4320"/>
+        </w:tabs>
+        <w:ind w:left="4320" w:hanging="360"/>
+      </w:pPr>
+    </w:lvl>
+    <w:lvl w:ilvl="6" w:tentative="1">
+      <w:numFmt w:val="decimal"/>
+      <w:lvlText w:val="%7."/>
+      <w:lvlJc w:val="left"/>
+      <w:pPr>
+        <w:tabs>
+          <w:tab w:val="num" w:pos="5040"/>
+        </w:tabs>
+        <w:ind w:left="5040" w:hanging="360"/>
+      </w:pPr>
+    </w:lvl>
+    <w:lvl w:ilvl="7" w:tentative="1">
+      <w:numFmt w:val="decimal"/>
+      <w:lvlText w:val="%8."/>
+      <w:lvlJc w:val="left"/>
+      <w:pPr>
+        <w:tabs>
+          <w:tab w:val="num" w:pos="5760"/>
+        </w:tabs>
+        <w:ind w:left="5760" w:hanging="360"/>
+      </w:pPr>
+    </w:lvl>
+    <w:lvl w:ilvl="8" w:tentative="1">
+      <w:numFmt w:val="decimal"/>
+      <w:lvlText w:val="%9."/>
+      <w:lvlJc w:val="left"/>
+      <w:pPr>
+        <w:tabs>
+          <w:tab w:val="num" w:pos="6480"/>
+        </w:tabs>
+        <w:ind w:left="6480" w:hanging="360"/>
+      </w:pPr>
+    </w:lvl>
+  </w:abstractNum>
+  <w:abstractNum w:abstractNumId="35" w15:restartNumberingAfterBreak="0">
+    <w:nsid w:val="7C214A52"/>
+    <w:multiLevelType w:val="multilevel"/>
+    <w:tmpl w:val="C9B6F2CA"/>
+    <w:lvl w:ilvl="0">
+      <w:start w:val="1"/>
+      <w:numFmt w:val="decimal"/>
+      <w:lvlText w:val="%1."/>
+      <w:lvlJc w:val="left"/>
+      <w:pPr>
+        <w:tabs>
+          <w:tab w:val="num" w:pos="720"/>
+        </w:tabs>
+        <w:ind w:left="720" w:hanging="360"/>
+      </w:pPr>
+    </w:lvl>
+    <w:lvl w:ilvl="1" w:tentative="1">
+      <w:numFmt w:val="decimal"/>
+      <w:lvlText w:val="%2."/>
+      <w:lvlJc w:val="left"/>
+      <w:pPr>
+        <w:tabs>
+          <w:tab w:val="num" w:pos="1440"/>
+        </w:tabs>
+        <w:ind w:left="1440" w:hanging="360"/>
+      </w:pPr>
+    </w:lvl>
+    <w:lvl w:ilvl="2" w:tentative="1">
+      <w:numFmt w:val="decimal"/>
+      <w:lvlText w:val="%3."/>
+      <w:lvlJc w:val="left"/>
+      <w:pPr>
+        <w:tabs>
+          <w:tab w:val="num" w:pos="2160"/>
+        </w:tabs>
+        <w:ind w:left="2160" w:hanging="360"/>
+      </w:pPr>
+    </w:lvl>
+    <w:lvl w:ilvl="3" w:tentative="1">
+      <w:numFmt w:val="decimal"/>
+      <w:lvlText w:val="%4."/>
+      <w:lvlJc w:val="left"/>
+      <w:pPr>
+        <w:tabs>
+          <w:tab w:val="num" w:pos="2880"/>
+        </w:tabs>
+        <w:ind w:left="2880" w:hanging="360"/>
+      </w:pPr>
+    </w:lvl>
+    <w:lvl w:ilvl="4" w:tentative="1">
+      <w:numFmt w:val="decimal"/>
+      <w:lvlText w:val="%5."/>
+      <w:lvlJc w:val="left"/>
+      <w:pPr>
+        <w:tabs>
+          <w:tab w:val="num" w:pos="3600"/>
+        </w:tabs>
+        <w:ind w:left="3600" w:hanging="360"/>
+      </w:pPr>
+    </w:lvl>
+    <w:lvl w:ilvl="5" w:tentative="1">
+      <w:numFmt w:val="decimal"/>
+      <w:lvlText w:val="%6."/>
+      <w:lvlJc w:val="left"/>
+      <w:pPr>
+        <w:tabs>
+          <w:tab w:val="num" w:pos="4320"/>
+        </w:tabs>
+        <w:ind w:left="4320" w:hanging="360"/>
+      </w:pPr>
+    </w:lvl>
+    <w:lvl w:ilvl="6" w:tentative="1">
+      <w:numFmt w:val="decimal"/>
+      <w:lvlText w:val="%7."/>
+      <w:lvlJc w:val="left"/>
+      <w:pPr>
+        <w:tabs>
+          <w:tab w:val="num" w:pos="5040"/>
+        </w:tabs>
+        <w:ind w:left="5040" w:hanging="360"/>
+      </w:pPr>
+    </w:lvl>
+    <w:lvl w:ilvl="7" w:tentative="1">
+      <w:numFmt w:val="decimal"/>
+      <w:lvlText w:val="%8."/>
+      <w:lvlJc w:val="left"/>
+      <w:pPr>
+        <w:tabs>
+          <w:tab w:val="num" w:pos="5760"/>
+        </w:tabs>
+        <w:ind w:left="5760" w:hanging="360"/>
+      </w:pPr>
+    </w:lvl>
+    <w:lvl w:ilvl="8" w:tentative="1">
+      <w:numFmt w:val="decimal"/>
+      <w:lvlText w:val="%9."/>
+      <w:lvlJc w:val="left"/>
+      <w:pPr>
+        <w:tabs>
+          <w:tab w:val="num" w:pos="6480"/>
+        </w:tabs>
+        <w:ind w:left="6480" w:hanging="360"/>
+      </w:pPr>
+    </w:lvl>
+  </w:abstractNum>
   <w:num w:numId="1" w16cid:durableId="1018965194">
+    <w:abstractNumId w:val="3"/>
+  </w:num>
+  <w:num w:numId="2" w16cid:durableId="1836413891">
+    <w:abstractNumId w:val="6"/>
+  </w:num>
+  <w:num w:numId="3" w16cid:durableId="1652178094">
+    <w:abstractNumId w:val="23"/>
+  </w:num>
+  <w:num w:numId="4" w16cid:durableId="1288657766">
+    <w:abstractNumId w:val="28"/>
+  </w:num>
+  <w:num w:numId="5" w16cid:durableId="335693186">
+    <w:abstractNumId w:val="11"/>
+  </w:num>
+  <w:num w:numId="6" w16cid:durableId="1396852660">
+    <w:abstractNumId w:val="5"/>
+  </w:num>
+  <w:num w:numId="7" w16cid:durableId="1294360019">
+    <w:abstractNumId w:val="12"/>
+  </w:num>
+  <w:num w:numId="8" w16cid:durableId="821653892">
+    <w:abstractNumId w:val="25"/>
+  </w:num>
+  <w:num w:numId="9" w16cid:durableId="750395828">
+    <w:abstractNumId w:val="29"/>
+  </w:num>
+  <w:num w:numId="10" w16cid:durableId="1066755759">
+    <w:abstractNumId w:val="8"/>
+  </w:num>
+  <w:num w:numId="11" w16cid:durableId="59788136">
+    <w:abstractNumId w:val="14"/>
+  </w:num>
+  <w:num w:numId="12" w16cid:durableId="1097675071">
     <w:abstractNumId w:val="0"/>
   </w:num>
-  <w:num w:numId="2" w16cid:durableId="1836413891">
+  <w:num w:numId="13" w16cid:durableId="1939437475">
+    <w:abstractNumId w:val="18"/>
+  </w:num>
+  <w:num w:numId="14" w16cid:durableId="39669170">
+    <w:abstractNumId w:val="24"/>
+  </w:num>
+  <w:num w:numId="15" w16cid:durableId="1544051112">
+    <w:abstractNumId w:val="19"/>
+  </w:num>
+  <w:num w:numId="16" w16cid:durableId="1141920476">
+    <w:abstractNumId w:val="10"/>
+  </w:num>
+  <w:num w:numId="17" w16cid:durableId="91904673">
+    <w:abstractNumId w:val="4"/>
+  </w:num>
+  <w:num w:numId="18" w16cid:durableId="524368993">
+    <w:abstractNumId w:val="31"/>
+  </w:num>
+  <w:num w:numId="19" w16cid:durableId="636449896">
+    <w:abstractNumId w:val="34"/>
+  </w:num>
+  <w:num w:numId="20" w16cid:durableId="54742960">
+    <w:abstractNumId w:val="26"/>
+  </w:num>
+  <w:num w:numId="21" w16cid:durableId="1456604535">
+    <w:abstractNumId w:val="17"/>
+  </w:num>
+  <w:num w:numId="22" w16cid:durableId="1194033054">
+    <w:abstractNumId w:val="9"/>
+  </w:num>
+  <w:num w:numId="23" w16cid:durableId="453672830">
     <w:abstractNumId w:val="2"/>
   </w:num>
-  <w:num w:numId="3" w16cid:durableId="1652178094">
+  <w:num w:numId="24" w16cid:durableId="1260719033">
+    <w:abstractNumId w:val="32"/>
+  </w:num>
+  <w:num w:numId="25" w16cid:durableId="568032487">
+    <w:abstractNumId w:val="21"/>
+  </w:num>
+  <w:num w:numId="26" w16cid:durableId="556625275">
     <w:abstractNumId w:val="7"/>
   </w:num>
-  <w:num w:numId="4" w16cid:durableId="1288657766">
-    <w:abstractNumId w:val="9"/>
-  </w:num>
-  <w:num w:numId="5" w16cid:durableId="335693186">
-    <w:abstractNumId w:val="4"/>
-  </w:num>
-  <w:num w:numId="6" w16cid:durableId="1396852660">
+  <w:num w:numId="27" w16cid:durableId="1280138590">
     <w:abstractNumId w:val="1"/>
   </w:num>
-  <w:num w:numId="7" w16cid:durableId="1294360019">
-    <w:abstractNumId w:val="5"/>
+  <w:num w:numId="28" w16cid:durableId="1593002450">
+    <w:abstractNumId w:val="20"/>
   </w:num>
-  <w:num w:numId="8" w16cid:durableId="821653892">
-    <w:abstractNumId w:val="8"/>
+  <w:num w:numId="29" w16cid:durableId="837423281">
+    <w:abstractNumId w:val="22"/>
   </w:num>
-  <w:num w:numId="9" w16cid:durableId="750395828">
-    <w:abstractNumId w:val="10"/>
+  <w:num w:numId="30" w16cid:durableId="2109808042">
+    <w:abstractNumId w:val="33"/>
   </w:num>
-  <w:num w:numId="10" w16cid:durableId="1066755759">
-    <w:abstractNumId w:val="3"/>
+  <w:num w:numId="31" w16cid:durableId="1983268929">
+    <w:abstractNumId w:val="13"/>
   </w:num>
-  <w:num w:numId="11" w16cid:durableId="59788136">
-    <w:abstractNumId w:val="6"/>
+  <w:num w:numId="32" w16cid:durableId="270016143">
+    <w:abstractNumId w:val="35"/>
+  </w:num>
+  <w:num w:numId="33" w16cid:durableId="2114930979">
+    <w:abstractNumId w:val="27"/>
+  </w:num>
+  <w:num w:numId="34" w16cid:durableId="1504970108">
+    <w:abstractNumId w:val="30"/>
+  </w:num>
+  <w:num w:numId="35" w16cid:durableId="376855136">
+    <w:abstractNumId w:val="16"/>
+  </w:num>
+  <w:num w:numId="36" w16cid:durableId="1890923148">
+    <w:abstractNumId w:val="15"/>
   </w:num>
 </w:numbering>
 </file>
@@ -6605,6 +11269,27 @@
     <w:name w:val="Normal"/>
     <w:qFormat/>
   </w:style>
+  <w:style w:type="paragraph" w:styleId="Ttulo1">
+    <w:name w:val="heading 1"/>
+    <w:basedOn w:val="Normal"/>
+    <w:next w:val="Normal"/>
+    <w:link w:val="Ttulo1Car"/>
+    <w:uiPriority w:val="9"/>
+    <w:qFormat/>
+    <w:rsid w:val="0053361C"/>
+    <w:pPr>
+      <w:keepNext/>
+      <w:keepLines/>
+      <w:spacing w:before="240" w:after="0"/>
+      <w:outlineLvl w:val="0"/>
+    </w:pPr>
+    <w:rPr>
+      <w:rFonts w:asciiTheme="majorHAnsi" w:eastAsiaTheme="majorEastAsia" w:hAnsiTheme="majorHAnsi" w:cstheme="majorBidi"/>
+      <w:color w:val="2F5496" w:themeColor="accent1" w:themeShade="BF"/>
+      <w:sz w:val="32"/>
+      <w:szCs w:val="32"/>
+    </w:rPr>
+  </w:style>
   <w:style w:type="paragraph" w:styleId="Ttulo2">
     <w:name w:val="heading 2"/>
     <w:basedOn w:val="Normal"/>
@@ -6831,6 +11516,19 @@
       <w:sz w:val="24"/>
       <w:szCs w:val="24"/>
       <w:lang w:eastAsia="es-ES"/>
+    </w:rPr>
+  </w:style>
+  <w:style w:type="character" w:customStyle="1" w:styleId="Ttulo1Car">
+    <w:name w:val="Título 1 Car"/>
+    <w:basedOn w:val="Fuentedeprrafopredeter"/>
+    <w:link w:val="Ttulo1"/>
+    <w:uiPriority w:val="9"/>
+    <w:rsid w:val="0053361C"/>
+    <w:rPr>
+      <w:rFonts w:asciiTheme="majorHAnsi" w:eastAsiaTheme="majorEastAsia" w:hAnsiTheme="majorHAnsi" w:cstheme="majorBidi"/>
+      <w:color w:val="2F5496" w:themeColor="accent1" w:themeShade="BF"/>
+      <w:sz w:val="32"/>
+      <w:szCs w:val="32"/>
     </w:rPr>
   </w:style>
 </w:styles>
@@ -7129,4 +11827,16 @@
     </a:ext>
   </a:extLst>
 </a:theme>
+</file>
+
+<file path=customXml/item1.xml><?xml version="1.0" encoding="utf-8"?>
+<b:Sources xmlns:b="http://schemas.openxmlformats.org/officeDocument/2006/bibliography" xmlns="http://schemas.openxmlformats.org/officeDocument/2006/bibliography" SelectedStyle="\APASixthEditionOfficeOnline.xsl" StyleName="APA" Version="6"/>
+</file>
+
+<file path=customXml/itemProps1.xml><?xml version="1.0" encoding="utf-8"?>
+<ds:datastoreItem xmlns:ds="http://schemas.openxmlformats.org/officeDocument/2006/customXml" ds:itemID="{34FB150A-A0C4-44FC-B4A5-8D4C97BDF330}">
+  <ds:schemaRefs>
+    <ds:schemaRef ds:uri="http://schemas.openxmlformats.org/officeDocument/2006/bibliography"/>
+  </ds:schemaRefs>
+</ds:datastoreItem>
 </file>
</xml_diff>